<commit_message>
merging test with docx
</commit_message>
<xml_diff>
--- a/CS-401_GroupProjectRequirements.docx
+++ b/CS-401_GroupProjectRequirements.docx
@@ -1,6 +1,6 @@
 
 <file path=word/document.xml><?xml version="1.0" encoding="utf-8"?>
-<w:document xmlns:wpc="http://schemas.microsoft.com/office/word/2010/wordprocessingCanvas" xmlns:cx="http://schemas.microsoft.com/office/drawing/2014/chartex" xmlns:cx1="http://schemas.microsoft.com/office/drawing/2015/9/8/chartex" xmlns:cx2="http://schemas.microsoft.com/office/drawing/2015/10/21/chartex" xmlns:cx3="http://schemas.microsoft.com/office/drawing/2016/5/9/chartex" xmlns:cx4="http://schemas.microsoft.com/office/drawing/2016/5/10/chartex" xmlns:cx5="http://schemas.microsoft.com/office/drawing/2016/5/11/chartex" xmlns:cx6="http://schemas.microsoft.com/office/drawing/2016/5/12/chartex" xmlns:cx7="http://schemas.microsoft.com/office/drawing/2016/5/13/chartex" xmlns:cx8="http://schemas.microsoft.com/office/drawing/2016/5/14/chartex" xmlns:mc="http://schemas.openxmlformats.org/markup-compatibility/2006" xmlns:aink="http://schemas.microsoft.com/office/drawing/2016/ink" xmlns:am3d="http://schemas.microsoft.com/office/drawing/2017/model3d" xmlns:o="urn:schemas-microsoft-com:office:office" xmlns:r="http://schemas.openxmlformats.org/officeDocument/2006/relationships" xmlns:m="http://schemas.openxmlformats.org/officeDocument/2006/math" xmlns:v="urn:schemas-microsoft-com:vml" xmlns:wp14="http://schemas.microsoft.com/office/word/2010/wordprocessingDrawing" xmlns:wp="http://schemas.openxmlformats.org/drawingml/2006/wordprocessingDrawing" xmlns:w10="urn:schemas-microsoft-com:office:word" xmlns:w="http://schemas.openxmlformats.org/wordprocessingml/2006/main" xmlns:w14="http://schemas.microsoft.com/office/word/2010/wordml" xmlns:w15="http://schemas.microsoft.com/office/word/2012/wordml" xmlns:w16cex="http://schemas.microsoft.com/office/word/2018/wordml/cex" xmlns:w16cid="http://schemas.microsoft.com/office/word/2016/wordml/cid" xmlns:w16="http://schemas.microsoft.com/office/word/2018/wordml" xmlns:w16se="http://schemas.microsoft.com/office/word/2015/wordml/symex" xmlns:wpg="http://schemas.microsoft.com/office/word/2010/wordprocessingGroup" xmlns:wpi="http://schemas.microsoft.com/office/word/2010/wordprocessingInk" xmlns:wne="http://schemas.microsoft.com/office/word/2006/wordml" xmlns:wps="http://schemas.microsoft.com/office/word/2010/wordprocessingShape" mc:Ignorable="w14 w15 w16se w16cid w16 w16cex wp14">
+<w:document xmlns:wpc="http://schemas.microsoft.com/office/word/2010/wordprocessingCanvas" xmlns:cx="http://schemas.microsoft.com/office/drawing/2014/chartex" xmlns:cx1="http://schemas.microsoft.com/office/drawing/2015/9/8/chartex" xmlns:cx2="http://schemas.microsoft.com/office/drawing/2015/10/21/chartex" xmlns:cx3="http://schemas.microsoft.com/office/drawing/2016/5/9/chartex" xmlns:cx4="http://schemas.microsoft.com/office/drawing/2016/5/10/chartex" xmlns:cx5="http://schemas.microsoft.com/office/drawing/2016/5/11/chartex" xmlns:cx6="http://schemas.microsoft.com/office/drawing/2016/5/12/chartex" xmlns:cx7="http://schemas.microsoft.com/office/drawing/2016/5/13/chartex" xmlns:cx8="http://schemas.microsoft.com/office/drawing/2016/5/14/chartex" xmlns:mc="http://schemas.openxmlformats.org/markup-compatibility/2006" xmlns:aink="http://schemas.microsoft.com/office/drawing/2016/ink" xmlns:am3d="http://schemas.microsoft.com/office/drawing/2017/model3d" xmlns:o="urn:schemas-microsoft-com:office:office" xmlns:oel="http://schemas.microsoft.com/office/2019/extlst" xmlns:r="http://schemas.openxmlformats.org/officeDocument/2006/relationships" xmlns:m="http://schemas.openxmlformats.org/officeDocument/2006/math" xmlns:v="urn:schemas-microsoft-com:vml" xmlns:wp14="http://schemas.microsoft.com/office/word/2010/wordprocessingDrawing" xmlns:wp="http://schemas.openxmlformats.org/drawingml/2006/wordprocessingDrawing" xmlns:w10="urn:schemas-microsoft-com:office:word" xmlns:w="http://schemas.openxmlformats.org/wordprocessingml/2006/main" xmlns:w14="http://schemas.microsoft.com/office/word/2010/wordml" xmlns:w15="http://schemas.microsoft.com/office/word/2012/wordml" xmlns:w16cex="http://schemas.microsoft.com/office/word/2018/wordml/cex" xmlns:w16cid="http://schemas.microsoft.com/office/word/2016/wordml/cid" xmlns:w16="http://schemas.microsoft.com/office/word/2018/wordml" xmlns:w16sdtdh="http://schemas.microsoft.com/office/word/2020/wordml/sdtdatahash" xmlns:w16se="http://schemas.microsoft.com/office/word/2015/wordml/symex" xmlns:wpg="http://schemas.microsoft.com/office/word/2010/wordprocessingGroup" xmlns:wpi="http://schemas.microsoft.com/office/word/2010/wordprocessingInk" xmlns:wne="http://schemas.microsoft.com/office/word/2006/wordml" xmlns:wps="http://schemas.microsoft.com/office/word/2010/wordprocessingShape" mc:Ignorable="w14 w15 w16se w16cid w16 w16cex w16sdtdh wp14">
   <w:body>
     <w:p>
       <w:pPr>
@@ -230,8 +230,13 @@
               <w:spacing w:line="240" w:lineRule="auto"/>
             </w:pPr>
             <w:r>
-              <w:t>mm/dd/yyyy</w:t>
+              <w:t>mm/dd/</w:t>
             </w:r>
+            <w:proofErr w:type="spellStart"/>
+            <w:r>
+              <w:t>yyyy</w:t>
+            </w:r>
+            <w:proofErr w:type="spellEnd"/>
           </w:p>
         </w:tc>
         <w:tc>
@@ -358,7 +363,15 @@
               <w:spacing w:line="240" w:lineRule="auto"/>
             </w:pPr>
             <w:r>
-              <w:t>Saving and checkings Account Module</w:t>
+              <w:t xml:space="preserve">Saving and </w:t>
+            </w:r>
+            <w:proofErr w:type="spellStart"/>
+            <w:r>
+              <w:t>checkings</w:t>
+            </w:r>
+            <w:proofErr w:type="spellEnd"/>
+            <w:r>
+              <w:t xml:space="preserve"> Account Module</w:t>
             </w:r>
           </w:p>
         </w:tc>
@@ -439,8 +452,13 @@
             </w:tcMar>
           </w:tcPr>
           <w:p>
+            <w:proofErr w:type="spellStart"/>
             <w:r>
-              <w:t>SuperUser (Admin) Module</w:t>
+              <w:t>SuperUser</w:t>
+            </w:r>
+            <w:proofErr w:type="spellEnd"/>
+            <w:r>
+              <w:t xml:space="preserve"> (Admin) Module</w:t>
             </w:r>
           </w:p>
         </w:tc>
@@ -741,6 +759,9 @@
               <w:widowControl w:val="0"/>
               <w:spacing w:line="240" w:lineRule="auto"/>
             </w:pPr>
+            <w:r>
+              <w:t>9/26/2024</w:t>
+            </w:r>
           </w:p>
         </w:tc>
         <w:tc>
@@ -759,6 +780,9 @@
               <w:widowControl w:val="0"/>
               <w:spacing w:line="240" w:lineRule="auto"/>
             </w:pPr>
+            <w:r>
+              <w:t>1.5</w:t>
+            </w:r>
           </w:p>
         </w:tc>
         <w:tc>
@@ -1251,7 +1275,15 @@
     </w:p>
     <w:p>
       <w:r>
-        <w:t>SU - SuperUser, refers to the class of user with more permissions and functionalities.</w:t>
+        <w:t xml:space="preserve">SU - </w:t>
+      </w:r>
+      <w:proofErr w:type="spellStart"/>
+      <w:r>
+        <w:t>SuperUser</w:t>
+      </w:r>
+      <w:proofErr w:type="spellEnd"/>
+      <w:r>
+        <w:t>, refers to the class of user with more permissions and functionalities.</w:t>
       </w:r>
     </w:p>
     <w:p/>
@@ -1278,7 +1310,15 @@
         </w:rPr>
       </w:pPr>
       <w:r>
-        <w:t>//todo: we do</w:t>
+        <w:t>//</w:t>
+      </w:r>
+      <w:proofErr w:type="spellStart"/>
+      <w:r>
+        <w:t>todo</w:t>
+      </w:r>
+      <w:proofErr w:type="spellEnd"/>
+      <w:r>
+        <w:t>: we do</w:t>
       </w:r>
     </w:p>
     <w:p/>
@@ -1445,6 +1485,84 @@
         <w:t xml:space="preserve">The high-level features of the system are as follows (see section 3 of this document for more detailed requirements that address these features): </w:t>
       </w:r>
     </w:p>
+    <w:p>
+      <w:r>
+        <w:tab/>
+        <w:t>2.3.1. Users would be able to login to the system, and conduct actions such as:</w:t>
+      </w:r>
+      <w:r>
+        <w:br/>
+      </w:r>
+      <w:r>
+        <w:tab/>
+      </w:r>
+      <w:r>
+        <w:tab/>
+        <w:t>a. Transfer funds to other accounts.</w:t>
+      </w:r>
+    </w:p>
+    <w:p>
+      <w:r>
+        <w:tab/>
+      </w:r>
+      <w:r>
+        <w:tab/>
+        <w:t xml:space="preserve">b. Manage and see current account balance and information. </w:t>
+      </w:r>
+    </w:p>
+    <w:p>
+      <w:r>
+        <w:tab/>
+      </w:r>
+      <w:r>
+        <w:tab/>
+        <w:t>c. Make Virtual Deposits.</w:t>
+      </w:r>
+    </w:p>
+    <w:p>
+      <w:pPr>
+        <w:ind w:firstLine="720"/>
+      </w:pPr>
+      <w:r>
+        <w:t>2.3.2. Users are able to, with the help of a teller, do the following actions:</w:t>
+      </w:r>
+      <w:r>
+        <w:br/>
+      </w:r>
+      <w:r>
+        <w:tab/>
+      </w:r>
+      <w:r>
+        <w:tab/>
+        <w:t xml:space="preserve">a. Withdraw money. </w:t>
+      </w:r>
+    </w:p>
+    <w:p>
+      <w:pPr>
+        <w:ind w:firstLine="720"/>
+      </w:pPr>
+      <w:r>
+        <w:tab/>
+        <w:t xml:space="preserve">b. Add, remove or edit access to their accounts. </w:t>
+      </w:r>
+    </w:p>
+    <w:p>
+      <w:pPr>
+        <w:ind w:firstLine="720"/>
+      </w:pPr>
+      <w:r>
+        <w:tab/>
+        <w:t xml:space="preserve">c. Make a deposit. </w:t>
+      </w:r>
+    </w:p>
+    <w:p>
+      <w:pPr>
+        <w:ind w:firstLine="720"/>
+      </w:pPr>
+      <w:r>
+        <w:t xml:space="preserve">2.3.3. </w:t>
+      </w:r>
+    </w:p>
     <w:p/>
     <w:p>
       <w:pPr>
@@ -1461,16 +1579,185 @@
     </w:p>
     <w:p>
       <w:pPr>
+        <w:ind w:left="720"/>
+        <w:jc w:val="both"/>
+        <w:rPr>
+          <w:iCs/>
+        </w:rPr>
+      </w:pPr>
+      <w:r>
+        <w:rPr>
+          <w:iCs/>
+        </w:rPr>
+        <w:t xml:space="preserve">2.4.1. The software will be made in </w:t>
+      </w:r>
+      <w:proofErr w:type="gramStart"/>
+      <w:r>
+        <w:rPr>
+          <w:iCs/>
+        </w:rPr>
+        <w:t>Java,</w:t>
+      </w:r>
+      <w:proofErr w:type="gramEnd"/>
+      <w:r>
+        <w:rPr>
+          <w:iCs/>
+        </w:rPr>
+        <w:t xml:space="preserve"> hence the software will need to keep in mind the amount of objects and keep it to a minimum at all times. </w:t>
+      </w:r>
+    </w:p>
+    <w:p>
+      <w:pPr>
+        <w:ind w:left="720"/>
+        <w:jc w:val="both"/>
+        <w:rPr>
+          <w:iCs/>
+        </w:rPr>
+      </w:pPr>
+      <w:r>
+        <w:rPr>
+          <w:iCs/>
+        </w:rPr>
+        <w:t xml:space="preserve">2.4.2. The software will be made for home use as </w:t>
+      </w:r>
+      <w:proofErr w:type="gramStart"/>
+      <w:r>
+        <w:rPr>
+          <w:iCs/>
+        </w:rPr>
+        <w:t>well,</w:t>
+      </w:r>
+      <w:proofErr w:type="gramEnd"/>
+      <w:r>
+        <w:rPr>
+          <w:iCs/>
+        </w:rPr>
+        <w:t xml:space="preserve"> hence we will need to keep in mind that internet connection may be unstable/interrupted during use, and proper measures will need to be taken care of. </w:t>
+      </w:r>
+    </w:p>
+    <w:p>
+      <w:pPr>
+        <w:ind w:firstLine="720"/>
+        <w:jc w:val="both"/>
+        <w:rPr>
+          <w:iCs/>
+        </w:rPr>
+      </w:pPr>
+      <w:r>
+        <w:rPr>
+          <w:iCs/>
+        </w:rPr>
+        <w:t xml:space="preserve">2.4.3. </w:t>
+      </w:r>
+    </w:p>
+    <w:p>
+      <w:pPr>
+        <w:jc w:val="both"/>
+        <w:rPr>
+          <w:iCs/>
+        </w:rPr>
+      </w:pPr>
+    </w:p>
+    <w:p>
+      <w:pPr>
+        <w:rPr>
+          <w:b/>
+        </w:rPr>
+      </w:pPr>
+      <w:r>
+        <w:rPr>
+          <w:b/>
+        </w:rPr>
+        <w:t>2.5. Assumptions and Dependencies</w:t>
+      </w:r>
+    </w:p>
+    <w:p>
+      <w:pPr>
+        <w:ind w:left="720"/>
+        <w:rPr>
+          <w:b/>
+        </w:rPr>
+      </w:pPr>
+      <w:r>
+        <w:rPr>
+          <w:iCs/>
+        </w:rPr>
+        <w:t>2.5.1</w:t>
+      </w:r>
+      <w:r>
+        <w:rPr>
+          <w:iCs/>
+        </w:rPr>
+        <w:t>.</w:t>
+      </w:r>
+      <w:r>
+        <w:rPr>
+          <w:iCs/>
+        </w:rPr>
+        <w:t xml:space="preserve"> It is assumed that for client-teller interactions, both parties are physically together</w:t>
+      </w:r>
+      <w:r>
+        <w:rPr>
+          <w:iCs/>
+        </w:rPr>
+        <w:t xml:space="preserve">, and that the customers are able to provide credentials and proof of identities to the tellers. </w:t>
+      </w:r>
+    </w:p>
+    <w:p>
+      <w:pPr>
+        <w:ind w:left="720"/>
+        <w:rPr>
+          <w:iCs/>
+        </w:rPr>
+      </w:pPr>
+      <w:r>
+        <w:rPr>
+          <w:iCs/>
+        </w:rPr>
+        <w:t xml:space="preserve">2.5.2. It is assumed that in-person deposits are monitored and assisted by a teller such that any increase in bank balance is already verified to be correct. </w:t>
+      </w:r>
+    </w:p>
+    <w:p>
+      <w:pPr>
+        <w:ind w:firstLine="720"/>
+        <w:rPr>
+          <w:iCs/>
+        </w:rPr>
+      </w:pPr>
+      <w:r>
+        <w:rPr>
+          <w:iCs/>
+        </w:rPr>
+        <w:t>2.5.3. It is assumed that there are no transfer fees for any transfer action.</w:t>
+      </w:r>
+    </w:p>
+    <w:p>
+      <w:pPr>
+        <w:ind w:firstLine="720"/>
+        <w:rPr>
+          <w:iCs/>
+        </w:rPr>
+      </w:pPr>
+      <w:r>
+        <w:rPr>
+          <w:iCs/>
+        </w:rPr>
+        <w:t xml:space="preserve"> </w:t>
+      </w:r>
+    </w:p>
+    <w:p>
+      <w:pPr>
         <w:rPr>
           <w:i/>
         </w:rPr>
       </w:pPr>
-      <w:r>
+    </w:p>
+    <w:p>
+      <w:pPr>
         <w:rPr>
           <w:i/>
         </w:rPr>
-        <w:t>List appropriate constraints.</w:t>
-      </w:r>
+      </w:pPr>
     </w:p>
     <w:p>
       <w:pPr>
@@ -1478,26 +1765,13 @@
           <w:i/>
         </w:rPr>
       </w:pPr>
-      <w:r>
+    </w:p>
+    <w:p>
+      <w:pPr>
         <w:rPr>
           <w:i/>
         </w:rPr>
-        <w:t xml:space="preserve">Constraint example: Since users may use any web browser to access the system, no browser-specific code is to be used in the system. </w:t>
-      </w:r>
-    </w:p>
-    <w:p/>
-    <w:p>
-      <w:pPr>
-        <w:rPr>
-          <w:b/>
-        </w:rPr>
-      </w:pPr>
-      <w:r>
-        <w:rPr>
-          <w:b/>
-        </w:rPr>
-        <w:t>2.5. Assumptions and Dependencies</w:t>
-      </w:r>
+      </w:pPr>
     </w:p>
     <w:p>
       <w:pPr>
@@ -1505,98 +1779,14 @@
           <w:i/>
         </w:rPr>
       </w:pPr>
-      <w:r>
+    </w:p>
+    <w:p>
+      <w:pPr>
         <w:rPr>
           <w:i/>
         </w:rPr>
-        <w:t xml:space="preserve"> List appropriate assumptions </w:t>
-      </w:r>
-    </w:p>
-    <w:p>
-      <w:pPr>
-        <w:rPr>
-          <w:i/>
-        </w:rPr>
-      </w:pPr>
-      <w:r>
-        <w:rPr>
-          <w:i/>
-        </w:rPr>
-        <w:t xml:space="preserve">Assumption Example: It is assumed that the maximum number of users at a given time is 15,000. </w:t>
-      </w:r>
-    </w:p>
-    <w:p>
-      <w:pPr>
-        <w:rPr>
-          <w:i/>
-        </w:rPr>
-      </w:pPr>
-    </w:p>
-    <w:p>
-      <w:pPr>
-        <w:rPr>
-          <w:i/>
-        </w:rPr>
-      </w:pPr>
-    </w:p>
-    <w:p>
-      <w:pPr>
-        <w:rPr>
-          <w:i/>
-        </w:rPr>
-      </w:pPr>
-    </w:p>
-    <w:p>
-      <w:pPr>
-        <w:rPr>
-          <w:i/>
-        </w:rPr>
-      </w:pPr>
-    </w:p>
-    <w:p>
-      <w:pPr>
-        <w:rPr>
-          <w:i/>
-        </w:rPr>
-      </w:pPr>
-    </w:p>
-    <w:p>
-      <w:pPr>
-        <w:rPr>
-          <w:i/>
-        </w:rPr>
-      </w:pPr>
-    </w:p>
-    <w:p>
-      <w:pPr>
-        <w:rPr>
-          <w:i/>
-        </w:rPr>
-      </w:pPr>
-    </w:p>
-    <w:p/>
-    <w:p/>
-    <w:p/>
-    <w:p/>
-    <w:p/>
-    <w:p/>
-    <w:p/>
-    <w:p/>
-    <w:p/>
-    <w:p/>
-    <w:p/>
-    <w:p/>
-    <w:p/>
-    <w:p/>
-    <w:p/>
-    <w:p>
-      <w:pPr>
-        <w:rPr>
-          <w:strike/>
-        </w:rPr>
-      </w:pPr>
-    </w:p>
-    <w:p/>
+      </w:pPr>
+    </w:p>
     <w:p>
       <w:pPr>
         <w:pStyle w:val="Title"/>
@@ -1604,6 +1794,7 @@
       <w:bookmarkStart w:id="13" w:name="_7rty7fnpk43t" w:colFirst="0" w:colLast="0"/>
       <w:bookmarkEnd w:id="13"/>
       <w:r>
+        <w:lastRenderedPageBreak/>
         <w:t xml:space="preserve">3. Specific Requirements </w:t>
       </w:r>
     </w:p>
@@ -1703,7 +1894,15 @@
         <w:ind w:left="1440"/>
       </w:pPr>
       <w:r>
-        <w:t>3.1.1.1.3 Serial ID will be used to authenticate an Account, along with a user generated passcode, which is initiated during account creation. (currently disallowing changing passcode)</w:t>
+        <w:t>3.1.1.1.3 Serial ID will be used to authenticate an Account, along with a user generated passcode, which is initiated during account creation. (</w:t>
+      </w:r>
+      <w:proofErr w:type="gramStart"/>
+      <w:r>
+        <w:t>currently</w:t>
+      </w:r>
+      <w:proofErr w:type="gramEnd"/>
+      <w:r>
+        <w:t xml:space="preserve"> disallowing changing passcode)</w:t>
       </w:r>
     </w:p>
     <w:p>
@@ -1805,7 +2004,21 @@
         <w:rPr>
           <w:b/>
         </w:rPr>
-        <w:t xml:space="preserve">3.1.2. SuperUser (Admin) Module Requirements: </w:t>
+        <w:t xml:space="preserve">3.1.2. </w:t>
+      </w:r>
+      <w:proofErr w:type="spellStart"/>
+      <w:r>
+        <w:rPr>
+          <w:b/>
+        </w:rPr>
+        <w:t>SuperUser</w:t>
+      </w:r>
+      <w:proofErr w:type="spellEnd"/>
+      <w:r>
+        <w:rPr>
+          <w:b/>
+        </w:rPr>
+        <w:t xml:space="preserve"> (Admin) Module Requirements: </w:t>
       </w:r>
     </w:p>
     <w:p>
@@ -1955,8 +2168,57 @@
         <w:rPr>
           <w:b/>
         </w:rPr>
+        <w:t>3.1.4 Message Module Requirements:</w:t>
+      </w:r>
+    </w:p>
+    <w:p>
+      <w:pPr>
+        <w:ind w:left="720"/>
+        <w:rPr>
+          <w:bCs/>
+        </w:rPr>
+      </w:pPr>
+      <w:r>
+        <w:rPr>
+          <w:bCs/>
+        </w:rPr>
+        <w:t>3.1.4.1 Message between client and host through the internet will be encapsulated.</w:t>
+      </w:r>
+      <w:r>
+        <w:rPr>
+          <w:bCs/>
+        </w:rPr>
+        <w:t xml:space="preserve"> </w:t>
+      </w:r>
+    </w:p>
+    <w:p>
+      <w:pPr>
+        <w:ind w:left="720"/>
+        <w:rPr>
+          <w:bCs/>
+        </w:rPr>
+      </w:pPr>
+      <w:r>
+        <w:rPr>
+          <w:bCs/>
+        </w:rPr>
         <w:lastRenderedPageBreak/>
-        <w:t>3.1.4 Message Module Requirements:</w:t>
+        <w:tab/>
+        <w:t>3.1.4.1.1 Encapsulated data will be referred to a package.</w:t>
+      </w:r>
+    </w:p>
+    <w:p>
+      <w:pPr>
+        <w:ind w:left="1440"/>
+        <w:rPr>
+          <w:bCs/>
+        </w:rPr>
+      </w:pPr>
+      <w:r>
+        <w:rPr>
+          <w:bCs/>
+        </w:rPr>
+        <w:t>3.1.4.1.2 Package will contain data, current address, receiving address, and type of data.</w:t>
       </w:r>
     </w:p>
     <w:p>
@@ -1970,15 +2232,242 @@
         <w:rPr>
           <w:bCs/>
         </w:rPr>
-        <w:t>3.1.4.1 Message between client and host through the internet will be encapsulated.</w:t>
-      </w:r>
-      <w:r>
+        <w:t>3.1.4.2 The encapsulated method will accept different type of information.</w:t>
+      </w:r>
+    </w:p>
+    <w:p>
+      <w:pPr>
+        <w:ind w:left="720"/>
         <w:rPr>
           <w:bCs/>
         </w:rPr>
+      </w:pPr>
+      <w:r>
+        <w:rPr>
+          <w:bCs/>
+        </w:rPr>
+        <w:t>3.1.4.3 The encapsulated data is able to be decapsulated by the recipient.</w:t>
+      </w:r>
+    </w:p>
+    <w:p>
+      <w:pPr>
+        <w:ind w:left="720"/>
+        <w:rPr>
+          <w:bCs/>
+        </w:rPr>
+      </w:pPr>
+      <w:r>
+        <w:rPr>
+          <w:bCs/>
+        </w:rPr>
+        <w:t>3.1.4.4 There will be a processor, a sender, and a receiver on both side of the connection.</w:t>
+      </w:r>
+    </w:p>
+    <w:p>
+      <w:pPr>
+        <w:ind w:left="1440"/>
+        <w:rPr>
+          <w:bCs/>
+        </w:rPr>
+      </w:pPr>
+      <w:r>
+        <w:rPr>
+          <w:bCs/>
+        </w:rPr>
+        <w:t xml:space="preserve">3.1.4.4.1 </w:t>
+      </w:r>
+      <w:r>
+        <w:rPr>
+          <w:bCs/>
+        </w:rPr>
+        <w:t>Processor can encapsulate data into package or decapsulate package into data.</w:t>
+      </w:r>
+    </w:p>
+    <w:p>
+      <w:pPr>
+        <w:ind w:left="1440"/>
+        <w:rPr>
+          <w:bCs/>
+        </w:rPr>
+      </w:pPr>
+      <w:r>
+        <w:rPr>
+          <w:bCs/>
+        </w:rPr>
+        <w:t>3.1.4.4.2 Sender</w:t>
+      </w:r>
+      <w:r>
+        <w:rPr>
+          <w:bCs/>
+        </w:rPr>
+        <w:t xml:space="preserve"> will let processor create package from passed data and send package.</w:t>
+      </w:r>
+    </w:p>
+    <w:p>
+      <w:pPr>
+        <w:ind w:left="1440"/>
+        <w:rPr>
+          <w:bCs/>
+        </w:rPr>
+      </w:pPr>
+      <w:r>
+        <w:rPr>
+          <w:bCs/>
+        </w:rPr>
+        <w:t>3.1.4.4.3 Receiver</w:t>
+      </w:r>
+      <w:r>
+        <w:rPr>
+          <w:bCs/>
+        </w:rPr>
+        <w:t xml:space="preserve"> will listen on a designated port for packages and send them to processor to get data.</w:t>
+      </w:r>
+    </w:p>
+    <w:p>
+      <w:pPr>
+        <w:ind w:left="1440"/>
+        <w:rPr>
+          <w:bCs/>
+        </w:rPr>
+      </w:pPr>
+      <w:r>
+        <w:rPr>
+          <w:bCs/>
+        </w:rPr>
+        <w:t>3.1.4.4.4 Processor, Sender, and Receiver can handle multiple packages synchronously.</w:t>
+      </w:r>
+    </w:p>
+    <w:p>
+      <w:pPr>
+        <w:ind w:left="720"/>
+        <w:rPr>
+          <w:b/>
+        </w:rPr>
+      </w:pPr>
+    </w:p>
+    <w:p>
+      <w:pPr>
+        <w:ind w:left="720"/>
+        <w:rPr>
+          <w:b/>
+        </w:rPr>
+      </w:pPr>
+      <w:r>
+        <w:rPr>
+          <w:b/>
+        </w:rPr>
+        <w:t>3.1.5 Client Module Requirements:</w:t>
+      </w:r>
+    </w:p>
+    <w:p>
+      <w:pPr>
+        <w:ind w:left="720"/>
+        <w:rPr>
+          <w:b/>
+        </w:rPr>
+      </w:pPr>
+    </w:p>
+    <w:p>
+      <w:pPr>
+        <w:ind w:left="720"/>
+        <w:rPr>
+          <w:b/>
+        </w:rPr>
+      </w:pPr>
+    </w:p>
+    <w:p>
+      <w:pPr>
+        <w:ind w:left="720"/>
+        <w:rPr>
+          <w:b/>
+        </w:rPr>
+      </w:pPr>
+      <w:r>
+        <w:rPr>
+          <w:b/>
+        </w:rPr>
+        <w:t>3.1.6 Host Module Requirements:</w:t>
+      </w:r>
+    </w:p>
+    <w:p>
+      <w:pPr>
+        <w:ind w:left="720"/>
+        <w:rPr>
+          <w:b/>
+        </w:rPr>
+      </w:pPr>
+    </w:p>
+    <w:p/>
+    <w:p>
+      <w:r>
+        <w:rPr>
+          <w:b/>
+        </w:rPr>
+        <w:t xml:space="preserve">3.2. External Interface Requirements </w:t>
+      </w:r>
+    </w:p>
+    <w:p/>
+    <w:p>
+      <w:r>
+        <w:rPr>
+          <w:b/>
+        </w:rPr>
+        <w:t>3.3. Internal Interface Requirements</w:t>
+      </w:r>
+      <w:r>
         <w:t xml:space="preserve"> </w:t>
       </w:r>
     </w:p>
+    <w:p/>
+    <w:p/>
+    <w:p/>
+    <w:p/>
+    <w:p/>
+    <w:p/>
+    <w:p/>
+    <w:p/>
+    <w:p/>
+    <w:p/>
+    <w:p/>
+    <w:p/>
+    <w:p/>
+    <w:p/>
+    <w:p/>
+    <w:p/>
+    <w:p/>
+    <w:p/>
+    <w:p>
+      <w:pPr>
+        <w:pStyle w:val="Title"/>
+      </w:pPr>
+      <w:bookmarkStart w:id="16" w:name="_o5k9wcfvygqg" w:colFirst="0" w:colLast="0"/>
+      <w:bookmarkStart w:id="17" w:name="_717eurpyfdt3" w:colFirst="0" w:colLast="0"/>
+      <w:bookmarkEnd w:id="16"/>
+      <w:bookmarkEnd w:id="17"/>
+      <w:r>
+        <w:lastRenderedPageBreak/>
+        <w:t xml:space="preserve">4. Non-Functional Requirements </w:t>
+      </w:r>
+    </w:p>
+    <w:p>
+      <w:pPr>
+        <w:rPr>
+          <w:bCs/>
+        </w:rPr>
+      </w:pPr>
+      <w:r>
+        <w:rPr>
+          <w:b/>
+        </w:rPr>
+        <w:t>4.1. Security and Privacy Requirements</w:t>
+      </w:r>
+      <w:r>
+        <w:rPr>
+          <w:bCs/>
+        </w:rPr>
+        <w:t xml:space="preserve"> </w:t>
+      </w:r>
+    </w:p>
     <w:p>
       <w:pPr>
         <w:ind w:left="720"/>
@@ -1990,34 +2479,33 @@
         <w:rPr>
           <w:bCs/>
         </w:rPr>
-        <w:tab/>
-        <w:t>3.1.4.</w:t>
-      </w:r>
-      <w:r>
+        <w:t xml:space="preserve">4.1.1. User will need to be authenticated before getting access to any sensitive information such as bank balance, account information and account actions. </w:t>
+      </w:r>
+    </w:p>
+    <w:p>
+      <w:pPr>
+        <w:ind w:left="720"/>
         <w:rPr>
           <w:bCs/>
         </w:rPr>
-        <w:t>1</w:t>
-      </w:r>
+      </w:pPr>
       <w:r>
         <w:rPr>
           <w:bCs/>
         </w:rPr>
-        <w:t>.1 Encapsulated data will be referred to a package.</w:t>
-      </w:r>
-    </w:p>
-    <w:p>
-      <w:pPr>
-        <w:ind w:left="1440"/>
+        <w:t xml:space="preserve">4.1.2. A sequential ordering of server request and response need to be created to prevent </w:t>
+      </w:r>
+      <w:r>
         <w:rPr>
           <w:bCs/>
         </w:rPr>
-      </w:pPr>
+        <w:t>inappropriate</w:t>
+      </w:r>
       <w:r>
         <w:rPr>
           <w:bCs/>
         </w:rPr>
-        <w:t>3.1.4.1.2 Package will contain data, current address, receiving address, and type of data.</w:t>
+        <w:t xml:space="preserve"> sequence of actions that affects the balance. </w:t>
       </w:r>
     </w:p>
     <w:p>
@@ -2031,26 +2519,88 @@
         <w:rPr>
           <w:bCs/>
         </w:rPr>
-        <w:t>3.1.4.2 The encapsulated method will accept different type of information.</w:t>
+        <w:t xml:space="preserve">4.1.3. Proper authentication methods need to be in place to prevent users from being able to access credentials of other users in the system. </w:t>
       </w:r>
     </w:p>
     <w:p>
       <w:pPr>
         <w:ind w:left="720"/>
+      </w:pPr>
+      <w:r>
         <w:rPr>
           <w:bCs/>
         </w:rPr>
-      </w:pPr>
-      <w:r>
+        <w:t xml:space="preserve">4.1.4. Passwords and other authentication information needs to be processed server side, that is that any comparisons are done in the server and only a response is returned. </w:t>
+      </w:r>
+    </w:p>
+    <w:p>
+      <w:pPr>
+        <w:ind w:left="720"/>
         <w:rPr>
           <w:bCs/>
         </w:rPr>
-        <w:t>3.1.4.3 The encapsulated data is able to be decapsulated by the recipient.</w:t>
+      </w:pPr>
+    </w:p>
+    <w:p>
+      <w:pPr>
+        <w:rPr>
+          <w:b/>
+        </w:rPr>
+      </w:pPr>
+      <w:r>
+        <w:rPr>
+          <w:b/>
+        </w:rPr>
+        <w:t xml:space="preserve">4.2. Environmental Requirements </w:t>
       </w:r>
     </w:p>
     <w:p>
       <w:pPr>
         <w:ind w:left="720"/>
+      </w:pPr>
+      <w:r>
+        <w:t>4.2.1. The software needs to be “adaptive” and light weight as the software will be used by customers in a variety of environments.</w:t>
+      </w:r>
+    </w:p>
+    <w:p>
+      <w:pPr>
+        <w:ind w:left="720"/>
+      </w:pPr>
+      <w:r>
+        <w:t>4.2.2.</w:t>
+      </w:r>
+      <w:r>
+        <w:t xml:space="preserve"> The software needs to be internet friendly, which means that information sent to the server should be checked and verified to be complete and whole before being sent. </w:t>
+      </w:r>
+    </w:p>
+    <w:p>
+      <w:pPr>
+        <w:ind w:firstLine="720"/>
+      </w:pPr>
+      <w:r>
+        <w:t xml:space="preserve">4.2.3. The software would need to be </w:t>
+      </w:r>
+    </w:p>
+    <w:p/>
+    <w:p/>
+    <w:p/>
+    <w:p/>
+    <w:p>
+      <w:pPr>
+        <w:rPr>
+          <w:b/>
+        </w:rPr>
+      </w:pPr>
+      <w:r>
+        <w:rPr>
+          <w:b/>
+        </w:rPr>
+        <w:t xml:space="preserve">4.3. Performance Requirements </w:t>
+      </w:r>
+    </w:p>
+    <w:p>
+      <w:pPr>
+        <w:ind w:firstLine="720"/>
         <w:rPr>
           <w:bCs/>
         </w:rPr>
@@ -2059,283 +2609,13 @@
         <w:rPr>
           <w:bCs/>
         </w:rPr>
-        <w:t>3.1.4.4 There will be a processor, a sender, and a receiver on both side of the connection.</w:t>
-      </w:r>
-    </w:p>
-    <w:p>
-      <w:pPr>
-        <w:ind w:left="1440"/>
+        <w:t>4.3.1</w:t>
+      </w:r>
+      <w:r>
         <w:rPr>
           <w:bCs/>
         </w:rPr>
-      </w:pPr>
-      <w:r>
-        <w:rPr>
-          <w:bCs/>
-        </w:rPr>
-        <w:t xml:space="preserve">3.1.4.4.1 </w:t>
-      </w:r>
-      <w:r>
-        <w:rPr>
-          <w:bCs/>
-        </w:rPr>
-        <w:t>Processor can encapsulate data into package or decapsulate package into data.</w:t>
-      </w:r>
-    </w:p>
-    <w:p>
-      <w:pPr>
-        <w:ind w:left="1440"/>
-        <w:rPr>
-          <w:bCs/>
-        </w:rPr>
-      </w:pPr>
-      <w:r>
-        <w:rPr>
-          <w:bCs/>
-        </w:rPr>
-        <w:t>3.1.4.4.2 Sender</w:t>
-      </w:r>
-      <w:r>
-        <w:rPr>
-          <w:bCs/>
-        </w:rPr>
-        <w:t xml:space="preserve"> will let processor create package from passed data and send package.</w:t>
-      </w:r>
-    </w:p>
-    <w:p>
-      <w:pPr>
-        <w:ind w:left="1440"/>
-        <w:rPr>
-          <w:bCs/>
-        </w:rPr>
-      </w:pPr>
-      <w:r>
-        <w:rPr>
-          <w:bCs/>
-        </w:rPr>
-        <w:t>3.1.4.4.3 Receiver</w:t>
-      </w:r>
-      <w:r>
-        <w:rPr>
-          <w:bCs/>
-        </w:rPr>
-        <w:t xml:space="preserve"> will listen on a designated port for packages and send them to processor to get data.</w:t>
-      </w:r>
-    </w:p>
-    <w:p>
-      <w:pPr>
-        <w:ind w:left="1440"/>
-        <w:rPr>
-          <w:bCs/>
-        </w:rPr>
-      </w:pPr>
-      <w:r>
-        <w:rPr>
-          <w:bCs/>
-        </w:rPr>
-        <w:t>3.1.4.4.4 Processor, Sender, and Receiver can handle multiple packages synchronously.</w:t>
-      </w:r>
-      <w:bookmarkStart w:id="16" w:name="_GoBack"/>
-      <w:bookmarkEnd w:id="16"/>
-    </w:p>
-    <w:p>
-      <w:pPr>
-        <w:ind w:left="720"/>
-        <w:rPr>
-          <w:b/>
-        </w:rPr>
-      </w:pPr>
-    </w:p>
-    <w:p>
-      <w:pPr>
-        <w:ind w:left="720"/>
-        <w:rPr>
-          <w:b/>
-        </w:rPr>
-      </w:pPr>
-      <w:r>
-        <w:rPr>
-          <w:b/>
-        </w:rPr>
-        <w:t>3.1.5 Client Module Requirements:</w:t>
-      </w:r>
-    </w:p>
-    <w:p>
-      <w:pPr>
-        <w:ind w:left="720"/>
-        <w:rPr>
-          <w:b/>
-        </w:rPr>
-      </w:pPr>
-    </w:p>
-    <w:p>
-      <w:pPr>
-        <w:ind w:left="720"/>
-        <w:rPr>
-          <w:b/>
-        </w:rPr>
-      </w:pPr>
-    </w:p>
-    <w:p>
-      <w:pPr>
-        <w:ind w:left="720"/>
-        <w:rPr>
-          <w:b/>
-        </w:rPr>
-      </w:pPr>
-      <w:r>
-        <w:rPr>
-          <w:b/>
-        </w:rPr>
-        <w:t>3.1.6 Host Module Requirements:</w:t>
-      </w:r>
-    </w:p>
-    <w:p>
-      <w:pPr>
-        <w:ind w:left="720"/>
-        <w:rPr>
-          <w:b/>
-        </w:rPr>
-      </w:pPr>
-    </w:p>
-    <w:p/>
-    <w:p>
-      <w:r>
-        <w:rPr>
-          <w:b/>
-        </w:rPr>
-        <w:t xml:space="preserve">3.2. External Interface Requirements </w:t>
-      </w:r>
-    </w:p>
-    <w:p/>
-    <w:p>
-      <w:r>
-        <w:rPr>
-          <w:b/>
-        </w:rPr>
-        <w:t>3.3. Internal Interface Requirements</w:t>
-      </w:r>
-      <w:r>
-        <w:t xml:space="preserve"> </w:t>
-      </w:r>
-    </w:p>
-    <w:p/>
-    <w:p/>
-    <w:p/>
-    <w:p/>
-    <w:p/>
-    <w:p/>
-    <w:p/>
-    <w:p/>
-    <w:p/>
-    <w:p/>
-    <w:p/>
-    <w:p/>
-    <w:p/>
-    <w:p/>
-    <w:p/>
-    <w:p/>
-    <w:p/>
-    <w:p/>
-    <w:p/>
-    <w:p/>
-    <w:p/>
-    <w:p/>
-    <w:p/>
-    <w:p/>
-    <w:p/>
-    <w:p/>
-    <w:p/>
-    <w:p/>
-    <w:p/>
-    <w:p/>
-    <w:p/>
-    <w:p/>
-    <w:p/>
-    <w:p/>
-    <w:p/>
-    <w:p/>
-    <w:p>
-      <w:pPr>
-        <w:pStyle w:val="Title"/>
-      </w:pPr>
-      <w:bookmarkStart w:id="17" w:name="_o5k9wcfvygqg" w:colFirst="0" w:colLast="0"/>
-      <w:bookmarkEnd w:id="17"/>
-    </w:p>
-    <w:p>
-      <w:pPr>
-        <w:pStyle w:val="Title"/>
-      </w:pPr>
-      <w:bookmarkStart w:id="18" w:name="_717eurpyfdt3" w:colFirst="0" w:colLast="0"/>
-      <w:bookmarkEnd w:id="18"/>
-      <w:r>
-        <w:t xml:space="preserve">4. Non-Functional Requirements </w:t>
-      </w:r>
-    </w:p>
-    <w:p>
-      <w:pPr>
-        <w:rPr>
-          <w:b/>
-        </w:rPr>
-      </w:pPr>
-      <w:r>
-        <w:rPr>
-          <w:b/>
-        </w:rPr>
-        <w:t xml:space="preserve">4.1. Security and Privacy Requirements </w:t>
-      </w:r>
-    </w:p>
-    <w:p>
-      <w:r>
-        <w:t>The data will be stored in a text file.</w:t>
-      </w:r>
-    </w:p>
-    <w:p>
-      <w:r>
-        <w:t>Allow access if the user and password are correct.</w:t>
-      </w:r>
-    </w:p>
-    <w:p/>
-    <w:p>
-      <w:pPr>
-        <w:rPr>
-          <w:b/>
-        </w:rPr>
-      </w:pPr>
-      <w:r>
-        <w:rPr>
-          <w:b/>
-        </w:rPr>
-        <w:t xml:space="preserve">4.2. Environmental Requirements </w:t>
-      </w:r>
-    </w:p>
-    <w:p>
-      <w:r>
-        <w:t xml:space="preserve">The system must be deployable on any OS, for Example: Linux, Mac, or Windows. </w:t>
-      </w:r>
-    </w:p>
-    <w:p>
-      <w:r>
-        <w:t>The system has JVM as it’s required to run Java code.</w:t>
-      </w:r>
-    </w:p>
-    <w:p/>
-    <w:p>
-      <w:pPr>
-        <w:rPr>
-          <w:b/>
-        </w:rPr>
-      </w:pPr>
-      <w:r>
-        <w:rPr>
-          <w:b/>
-        </w:rPr>
-        <w:t xml:space="preserve">4.3. Performance Requirements </w:t>
-      </w:r>
-    </w:p>
-    <w:p>
-      <w:r>
-        <w:t>The system should be fast enough for the user to not experience a delay greater than 3 seconds.</w:t>
+        <w:t xml:space="preserve">. Actions within the software should not take any more than 1 minute to complete. </w:t>
       </w:r>
     </w:p>
     <w:sectPr>
@@ -2349,7 +2629,7 @@
 </file>
 
 <file path=word/comments.xml><?xml version="1.0" encoding="utf-8"?>
-<w:comments xmlns:wpc="http://schemas.microsoft.com/office/word/2010/wordprocessingCanvas" xmlns:cx="http://schemas.microsoft.com/office/drawing/2014/chartex" xmlns:cx1="http://schemas.microsoft.com/office/drawing/2015/9/8/chartex" xmlns:cx2="http://schemas.microsoft.com/office/drawing/2015/10/21/chartex" xmlns:cx3="http://schemas.microsoft.com/office/drawing/2016/5/9/chartex" xmlns:cx4="http://schemas.microsoft.com/office/drawing/2016/5/10/chartex" xmlns:cx5="http://schemas.microsoft.com/office/drawing/2016/5/11/chartex" xmlns:cx6="http://schemas.microsoft.com/office/drawing/2016/5/12/chartex" xmlns:cx7="http://schemas.microsoft.com/office/drawing/2016/5/13/chartex" xmlns:cx8="http://schemas.microsoft.com/office/drawing/2016/5/14/chartex" xmlns:mc="http://schemas.openxmlformats.org/markup-compatibility/2006" xmlns:aink="http://schemas.microsoft.com/office/drawing/2016/ink" xmlns:am3d="http://schemas.microsoft.com/office/drawing/2017/model3d" xmlns:o="urn:schemas-microsoft-com:office:office" xmlns:r="http://schemas.openxmlformats.org/officeDocument/2006/relationships" xmlns:m="http://schemas.openxmlformats.org/officeDocument/2006/math" xmlns:v="urn:schemas-microsoft-com:vml" xmlns:wp14="http://schemas.microsoft.com/office/word/2010/wordprocessingDrawing" xmlns:wp="http://schemas.openxmlformats.org/drawingml/2006/wordprocessingDrawing" xmlns:w10="urn:schemas-microsoft-com:office:word" xmlns:w="http://schemas.openxmlformats.org/wordprocessingml/2006/main" xmlns:w14="http://schemas.microsoft.com/office/word/2010/wordml" xmlns:w15="http://schemas.microsoft.com/office/word/2012/wordml" xmlns:w16cex="http://schemas.microsoft.com/office/word/2018/wordml/cex" xmlns:w16cid="http://schemas.microsoft.com/office/word/2016/wordml/cid" xmlns:w16="http://schemas.microsoft.com/office/word/2018/wordml" xmlns:w16se="http://schemas.microsoft.com/office/word/2015/wordml/symex" xmlns:wpg="http://schemas.microsoft.com/office/word/2010/wordprocessingGroup" xmlns:wpi="http://schemas.microsoft.com/office/word/2010/wordprocessingInk" xmlns:wne="http://schemas.microsoft.com/office/word/2006/wordml" xmlns:wps="http://schemas.microsoft.com/office/word/2010/wordprocessingShape" mc:Ignorable="w14 w15 w16se w16cid w16 w16cex wp14">
+<w:comments xmlns:wpc="http://schemas.microsoft.com/office/word/2010/wordprocessingCanvas" xmlns:cx="http://schemas.microsoft.com/office/drawing/2014/chartex" xmlns:cx1="http://schemas.microsoft.com/office/drawing/2015/9/8/chartex" xmlns:cx2="http://schemas.microsoft.com/office/drawing/2015/10/21/chartex" xmlns:cx3="http://schemas.microsoft.com/office/drawing/2016/5/9/chartex" xmlns:cx4="http://schemas.microsoft.com/office/drawing/2016/5/10/chartex" xmlns:cx5="http://schemas.microsoft.com/office/drawing/2016/5/11/chartex" xmlns:cx6="http://schemas.microsoft.com/office/drawing/2016/5/12/chartex" xmlns:cx7="http://schemas.microsoft.com/office/drawing/2016/5/13/chartex" xmlns:cx8="http://schemas.microsoft.com/office/drawing/2016/5/14/chartex" xmlns:mc="http://schemas.openxmlformats.org/markup-compatibility/2006" xmlns:aink="http://schemas.microsoft.com/office/drawing/2016/ink" xmlns:am3d="http://schemas.microsoft.com/office/drawing/2017/model3d" xmlns:o="urn:schemas-microsoft-com:office:office" xmlns:oel="http://schemas.microsoft.com/office/2019/extlst" xmlns:r="http://schemas.openxmlformats.org/officeDocument/2006/relationships" xmlns:m="http://schemas.openxmlformats.org/officeDocument/2006/math" xmlns:v="urn:schemas-microsoft-com:vml" xmlns:wp14="http://schemas.microsoft.com/office/word/2010/wordprocessingDrawing" xmlns:wp="http://schemas.openxmlformats.org/drawingml/2006/wordprocessingDrawing" xmlns:w10="urn:schemas-microsoft-com:office:word" xmlns:w="http://schemas.openxmlformats.org/wordprocessingml/2006/main" xmlns:w14="http://schemas.microsoft.com/office/word/2010/wordml" xmlns:w15="http://schemas.microsoft.com/office/word/2012/wordml" xmlns:w16cex="http://schemas.microsoft.com/office/word/2018/wordml/cex" xmlns:w16cid="http://schemas.microsoft.com/office/word/2016/wordml/cid" xmlns:w16="http://schemas.microsoft.com/office/word/2018/wordml" xmlns:w16sdtdh="http://schemas.microsoft.com/office/word/2020/wordml/sdtdatahash" xmlns:w16se="http://schemas.microsoft.com/office/word/2015/wordml/symex" xmlns:wpg="http://schemas.microsoft.com/office/word/2010/wordprocessingGroup" xmlns:wpi="http://schemas.microsoft.com/office/word/2010/wordprocessingInk" xmlns:wne="http://schemas.microsoft.com/office/word/2006/wordml" xmlns:wps="http://schemas.microsoft.com/office/word/2010/wordprocessingShape" mc:Ignorable="w14 w15 w16se w16cid w16 w16cex w16sdtdh wp14">
   <w:comment w:id="11" w:author="Pastoryuos Nguyen" w:date="2024-09-25T19:21:00Z" w:initials="PN">
     <w:p>
       <w:pPr>
@@ -2404,7 +2684,21 @@
         <w:rPr>
           <w:b/>
         </w:rPr>
-        <w:t>//note: Account module, pls move current 3.1.1.1 and 3.1.1.2 and 3.1.1.3 to your module as they currently is the common req of accounts only!</w:t>
+        <w:t xml:space="preserve">//note: Account module, pls move current 3.1.1.1 and 3.1.1.2 and 3.1.1.3 to your module as they currently </w:t>
+      </w:r>
+      <w:proofErr w:type="gramStart"/>
+      <w:r>
+        <w:rPr>
+          <w:b/>
+        </w:rPr>
+        <w:t>is</w:t>
+      </w:r>
+      <w:proofErr w:type="gramEnd"/>
+      <w:r>
+        <w:rPr>
+          <w:b/>
+        </w:rPr>
+        <w:t xml:space="preserve"> the common req of accounts only!</w:t>
       </w:r>
     </w:p>
     <w:p>
@@ -2425,7 +2719,15 @@
         <w:annotationRef/>
       </w:r>
       <w:r>
-        <w:t xml:space="preserve">3.1.2 should be operator module, with 3.1.2.1 initialize user and 3.1.2.2 initialize superuser. Ex: if u want to say user cannot self generate account, use 3.1.2.1.1 </w:t>
+        <w:t xml:space="preserve">3.1.2 should be operator module, with 3.1.2.1 initialize user and 3.1.2.2 initialize superuser. Ex: if u want to say user cannot </w:t>
+      </w:r>
+      <w:proofErr w:type="spellStart"/>
+      <w:r>
+        <w:t>self generate</w:t>
+      </w:r>
+      <w:proofErr w:type="spellEnd"/>
+      <w:r>
+        <w:t xml:space="preserve"> account, use 3.1.2.1.1 </w:t>
       </w:r>
     </w:p>
   </w:comment>
@@ -2433,7 +2735,7 @@
 </file>
 
 <file path=word/commentsExtended.xml><?xml version="1.0" encoding="utf-8"?>
-<w15:commentsEx xmlns:wpc="http://schemas.microsoft.com/office/word/2010/wordprocessingCanvas" xmlns:cx="http://schemas.microsoft.com/office/drawing/2014/chartex" xmlns:cx1="http://schemas.microsoft.com/office/drawing/2015/9/8/chartex" xmlns:cx2="http://schemas.microsoft.com/office/drawing/2015/10/21/chartex" xmlns:cx3="http://schemas.microsoft.com/office/drawing/2016/5/9/chartex" xmlns:cx4="http://schemas.microsoft.com/office/drawing/2016/5/10/chartex" xmlns:cx5="http://schemas.microsoft.com/office/drawing/2016/5/11/chartex" xmlns:cx6="http://schemas.microsoft.com/office/drawing/2016/5/12/chartex" xmlns:cx7="http://schemas.microsoft.com/office/drawing/2016/5/13/chartex" xmlns:cx8="http://schemas.microsoft.com/office/drawing/2016/5/14/chartex" xmlns:mc="http://schemas.openxmlformats.org/markup-compatibility/2006" xmlns:aink="http://schemas.microsoft.com/office/drawing/2016/ink" xmlns:am3d="http://schemas.microsoft.com/office/drawing/2017/model3d" xmlns:o="urn:schemas-microsoft-com:office:office" xmlns:r="http://schemas.openxmlformats.org/officeDocument/2006/relationships" xmlns:m="http://schemas.openxmlformats.org/officeDocument/2006/math" xmlns:v="urn:schemas-microsoft-com:vml" xmlns:wp14="http://schemas.microsoft.com/office/word/2010/wordprocessingDrawing" xmlns:wp="http://schemas.openxmlformats.org/drawingml/2006/wordprocessingDrawing" xmlns:w10="urn:schemas-microsoft-com:office:word" xmlns:w="http://schemas.openxmlformats.org/wordprocessingml/2006/main" xmlns:w14="http://schemas.microsoft.com/office/word/2010/wordml" xmlns:w15="http://schemas.microsoft.com/office/word/2012/wordml" xmlns:w16cex="http://schemas.microsoft.com/office/word/2018/wordml/cex" xmlns:w16cid="http://schemas.microsoft.com/office/word/2016/wordml/cid" xmlns:w16="http://schemas.microsoft.com/office/word/2018/wordml" xmlns:w16se="http://schemas.microsoft.com/office/word/2015/wordml/symex" xmlns:wpg="http://schemas.microsoft.com/office/word/2010/wordprocessingGroup" xmlns:wpi="http://schemas.microsoft.com/office/word/2010/wordprocessingInk" xmlns:wne="http://schemas.microsoft.com/office/word/2006/wordml" xmlns:wps="http://schemas.microsoft.com/office/word/2010/wordprocessingShape" mc:Ignorable="w14 w15 w16se w16cid w16 w16cex wp14">
+<w15:commentsEx xmlns:wpc="http://schemas.microsoft.com/office/word/2010/wordprocessingCanvas" xmlns:cx="http://schemas.microsoft.com/office/drawing/2014/chartex" xmlns:cx1="http://schemas.microsoft.com/office/drawing/2015/9/8/chartex" xmlns:cx2="http://schemas.microsoft.com/office/drawing/2015/10/21/chartex" xmlns:cx3="http://schemas.microsoft.com/office/drawing/2016/5/9/chartex" xmlns:cx4="http://schemas.microsoft.com/office/drawing/2016/5/10/chartex" xmlns:cx5="http://schemas.microsoft.com/office/drawing/2016/5/11/chartex" xmlns:cx6="http://schemas.microsoft.com/office/drawing/2016/5/12/chartex" xmlns:cx7="http://schemas.microsoft.com/office/drawing/2016/5/13/chartex" xmlns:cx8="http://schemas.microsoft.com/office/drawing/2016/5/14/chartex" xmlns:mc="http://schemas.openxmlformats.org/markup-compatibility/2006" xmlns:aink="http://schemas.microsoft.com/office/drawing/2016/ink" xmlns:am3d="http://schemas.microsoft.com/office/drawing/2017/model3d" xmlns:o="urn:schemas-microsoft-com:office:office" xmlns:oel="http://schemas.microsoft.com/office/2019/extlst" xmlns:r="http://schemas.openxmlformats.org/officeDocument/2006/relationships" xmlns:m="http://schemas.openxmlformats.org/officeDocument/2006/math" xmlns:v="urn:schemas-microsoft-com:vml" xmlns:wp14="http://schemas.microsoft.com/office/word/2010/wordprocessingDrawing" xmlns:wp="http://schemas.openxmlformats.org/drawingml/2006/wordprocessingDrawing" xmlns:w10="urn:schemas-microsoft-com:office:word" xmlns:w="http://schemas.openxmlformats.org/wordprocessingml/2006/main" xmlns:w14="http://schemas.microsoft.com/office/word/2010/wordml" xmlns:w15="http://schemas.microsoft.com/office/word/2012/wordml" xmlns:w16cex="http://schemas.microsoft.com/office/word/2018/wordml/cex" xmlns:w16cid="http://schemas.microsoft.com/office/word/2016/wordml/cid" xmlns:w16="http://schemas.microsoft.com/office/word/2018/wordml" xmlns:w16sdtdh="http://schemas.microsoft.com/office/word/2020/wordml/sdtdatahash" xmlns:w16se="http://schemas.microsoft.com/office/word/2015/wordml/symex" xmlns:wpg="http://schemas.microsoft.com/office/word/2010/wordprocessingGroup" xmlns:wpi="http://schemas.microsoft.com/office/word/2010/wordprocessingInk" xmlns:wne="http://schemas.microsoft.com/office/word/2006/wordml" xmlns:wps="http://schemas.microsoft.com/office/word/2010/wordprocessingShape" mc:Ignorable="w14 w15 w16se w16cid w16 w16cex w16sdtdh wp14">
   <w15:commentEx w15:paraId="5F5ECC02" w15:done="1"/>
   <w15:commentEx w15:paraId="77AE02C8" w15:done="0"/>
   <w15:commentEx w15:paraId="052BD341" w15:done="0"/>
@@ -2442,7 +2744,7 @@
 </file>
 
 <file path=word/commentsExtensible.xml><?xml version="1.0" encoding="utf-8"?>
-<w16cex:commentsExtensible xmlns:wpc="http://schemas.microsoft.com/office/word/2010/wordprocessingCanvas" xmlns:cx="http://schemas.microsoft.com/office/drawing/2014/chartex" xmlns:cx1="http://schemas.microsoft.com/office/drawing/2015/9/8/chartex" xmlns:cx2="http://schemas.microsoft.com/office/drawing/2015/10/21/chartex" xmlns:cx3="http://schemas.microsoft.com/office/drawing/2016/5/9/chartex" xmlns:cx4="http://schemas.microsoft.com/office/drawing/2016/5/10/chartex" xmlns:cx5="http://schemas.microsoft.com/office/drawing/2016/5/11/chartex" xmlns:cx6="http://schemas.microsoft.com/office/drawing/2016/5/12/chartex" xmlns:cx7="http://schemas.microsoft.com/office/drawing/2016/5/13/chartex" xmlns:cx8="http://schemas.microsoft.com/office/drawing/2016/5/14/chartex" xmlns:mc="http://schemas.openxmlformats.org/markup-compatibility/2006" xmlns:aink="http://schemas.microsoft.com/office/drawing/2016/ink" xmlns:am3d="http://schemas.microsoft.com/office/drawing/2017/model3d" xmlns:o="urn:schemas-microsoft-com:office:office" xmlns:r="http://schemas.openxmlformats.org/officeDocument/2006/relationships" xmlns:m="http://schemas.openxmlformats.org/officeDocument/2006/math" xmlns:v="urn:schemas-microsoft-com:vml" xmlns:wp14="http://schemas.microsoft.com/office/word/2010/wordprocessingDrawing" xmlns:wp="http://schemas.openxmlformats.org/drawingml/2006/wordprocessingDrawing" xmlns:w10="urn:schemas-microsoft-com:office:word" xmlns:w="http://schemas.openxmlformats.org/wordprocessingml/2006/main" xmlns:w14="http://schemas.microsoft.com/office/word/2010/wordml" xmlns:w15="http://schemas.microsoft.com/office/word/2012/wordml" xmlns:w16cex="http://schemas.microsoft.com/office/word/2018/wordml/cex" xmlns:w16cid="http://schemas.microsoft.com/office/word/2016/wordml/cid" xmlns:w16="http://schemas.microsoft.com/office/word/2018/wordml" xmlns:w16se="http://schemas.microsoft.com/office/word/2015/wordml/symex" xmlns:wpg="http://schemas.microsoft.com/office/word/2010/wordprocessingGroup" xmlns:wpi="http://schemas.microsoft.com/office/word/2010/wordprocessingInk" xmlns:wne="http://schemas.microsoft.com/office/word/2006/wordml" xmlns:wps="http://schemas.microsoft.com/office/word/2010/wordprocessingShape" mc:Ignorable="w14 w15 w16se w16cid w16 w16cex wp14">
+<w16cex:commentsExtensible xmlns:wpc="http://schemas.microsoft.com/office/word/2010/wordprocessingCanvas" xmlns:cx="http://schemas.microsoft.com/office/drawing/2014/chartex" xmlns:cx1="http://schemas.microsoft.com/office/drawing/2015/9/8/chartex" xmlns:cx2="http://schemas.microsoft.com/office/drawing/2015/10/21/chartex" xmlns:cx3="http://schemas.microsoft.com/office/drawing/2016/5/9/chartex" xmlns:cx4="http://schemas.microsoft.com/office/drawing/2016/5/10/chartex" xmlns:cx5="http://schemas.microsoft.com/office/drawing/2016/5/11/chartex" xmlns:cx6="http://schemas.microsoft.com/office/drawing/2016/5/12/chartex" xmlns:cx7="http://schemas.microsoft.com/office/drawing/2016/5/13/chartex" xmlns:cx8="http://schemas.microsoft.com/office/drawing/2016/5/14/chartex" xmlns:mc="http://schemas.openxmlformats.org/markup-compatibility/2006" xmlns:aink="http://schemas.microsoft.com/office/drawing/2016/ink" xmlns:am3d="http://schemas.microsoft.com/office/drawing/2017/model3d" xmlns:o="urn:schemas-microsoft-com:office:office" xmlns:oel="http://schemas.microsoft.com/office/2019/extlst" xmlns:r="http://schemas.openxmlformats.org/officeDocument/2006/relationships" xmlns:m="http://schemas.openxmlformats.org/officeDocument/2006/math" xmlns:v="urn:schemas-microsoft-com:vml" xmlns:wp14="http://schemas.microsoft.com/office/word/2010/wordprocessingDrawing" xmlns:wp="http://schemas.openxmlformats.org/drawingml/2006/wordprocessingDrawing" xmlns:w10="urn:schemas-microsoft-com:office:word" xmlns:w="http://schemas.openxmlformats.org/wordprocessingml/2006/main" xmlns:w14="http://schemas.microsoft.com/office/word/2010/wordml" xmlns:w15="http://schemas.microsoft.com/office/word/2012/wordml" xmlns:w16cex="http://schemas.microsoft.com/office/word/2018/wordml/cex" xmlns:w16cid="http://schemas.microsoft.com/office/word/2016/wordml/cid" xmlns:w16="http://schemas.microsoft.com/office/word/2018/wordml" xmlns:w16sdtdh="http://schemas.microsoft.com/office/word/2020/wordml/sdtdatahash" xmlns:w16se="http://schemas.microsoft.com/office/word/2015/wordml/symex" xmlns:wpg="http://schemas.microsoft.com/office/word/2010/wordprocessingGroup" xmlns:wpi="http://schemas.microsoft.com/office/word/2010/wordprocessingInk" xmlns:wne="http://schemas.microsoft.com/office/word/2006/wordml" xmlns:wps="http://schemas.microsoft.com/office/word/2010/wordprocessingShape" mc:Ignorable="w14 w15 w16se w16cid w16 w16cex w16sdtdh wp14">
   <w16cex:commentExtensible w16cex:durableId="2A9EE140" w16cex:dateUtc="2024-09-26T02:21:00Z"/>
   <w16cex:commentExtensible w16cex:durableId="2A9EE145" w16cex:dateUtc="2024-09-26T02:21:00Z"/>
   <w16cex:commentExtensible w16cex:durableId="2A9EE12F" w16cex:dateUtc="2024-09-26T02:21:00Z"/>
@@ -2451,7 +2753,7 @@
 </file>
 
 <file path=word/commentsIds.xml><?xml version="1.0" encoding="utf-8"?>
-<w16cid:commentsIds xmlns:wpc="http://schemas.microsoft.com/office/word/2010/wordprocessingCanvas" xmlns:cx="http://schemas.microsoft.com/office/drawing/2014/chartex" xmlns:cx1="http://schemas.microsoft.com/office/drawing/2015/9/8/chartex" xmlns:cx2="http://schemas.microsoft.com/office/drawing/2015/10/21/chartex" xmlns:cx3="http://schemas.microsoft.com/office/drawing/2016/5/9/chartex" xmlns:cx4="http://schemas.microsoft.com/office/drawing/2016/5/10/chartex" xmlns:cx5="http://schemas.microsoft.com/office/drawing/2016/5/11/chartex" xmlns:cx6="http://schemas.microsoft.com/office/drawing/2016/5/12/chartex" xmlns:cx7="http://schemas.microsoft.com/office/drawing/2016/5/13/chartex" xmlns:cx8="http://schemas.microsoft.com/office/drawing/2016/5/14/chartex" xmlns:mc="http://schemas.openxmlformats.org/markup-compatibility/2006" xmlns:aink="http://schemas.microsoft.com/office/drawing/2016/ink" xmlns:am3d="http://schemas.microsoft.com/office/drawing/2017/model3d" xmlns:o="urn:schemas-microsoft-com:office:office" xmlns:r="http://schemas.openxmlformats.org/officeDocument/2006/relationships" xmlns:m="http://schemas.openxmlformats.org/officeDocument/2006/math" xmlns:v="urn:schemas-microsoft-com:vml" xmlns:wp14="http://schemas.microsoft.com/office/word/2010/wordprocessingDrawing" xmlns:wp="http://schemas.openxmlformats.org/drawingml/2006/wordprocessingDrawing" xmlns:w10="urn:schemas-microsoft-com:office:word" xmlns:w="http://schemas.openxmlformats.org/wordprocessingml/2006/main" xmlns:w14="http://schemas.microsoft.com/office/word/2010/wordml" xmlns:w15="http://schemas.microsoft.com/office/word/2012/wordml" xmlns:w16cex="http://schemas.microsoft.com/office/word/2018/wordml/cex" xmlns:w16cid="http://schemas.microsoft.com/office/word/2016/wordml/cid" xmlns:w16="http://schemas.microsoft.com/office/word/2018/wordml" xmlns:w16se="http://schemas.microsoft.com/office/word/2015/wordml/symex" xmlns:wpg="http://schemas.microsoft.com/office/word/2010/wordprocessingGroup" xmlns:wpi="http://schemas.microsoft.com/office/word/2010/wordprocessingInk" xmlns:wne="http://schemas.microsoft.com/office/word/2006/wordml" xmlns:wps="http://schemas.microsoft.com/office/word/2010/wordprocessingShape" mc:Ignorable="w14 w15 w16se w16cid w16 w16cex wp14">
+<w16cid:commentsIds xmlns:wpc="http://schemas.microsoft.com/office/word/2010/wordprocessingCanvas" xmlns:cx="http://schemas.microsoft.com/office/drawing/2014/chartex" xmlns:cx1="http://schemas.microsoft.com/office/drawing/2015/9/8/chartex" xmlns:cx2="http://schemas.microsoft.com/office/drawing/2015/10/21/chartex" xmlns:cx3="http://schemas.microsoft.com/office/drawing/2016/5/9/chartex" xmlns:cx4="http://schemas.microsoft.com/office/drawing/2016/5/10/chartex" xmlns:cx5="http://schemas.microsoft.com/office/drawing/2016/5/11/chartex" xmlns:cx6="http://schemas.microsoft.com/office/drawing/2016/5/12/chartex" xmlns:cx7="http://schemas.microsoft.com/office/drawing/2016/5/13/chartex" xmlns:cx8="http://schemas.microsoft.com/office/drawing/2016/5/14/chartex" xmlns:mc="http://schemas.openxmlformats.org/markup-compatibility/2006" xmlns:aink="http://schemas.microsoft.com/office/drawing/2016/ink" xmlns:am3d="http://schemas.microsoft.com/office/drawing/2017/model3d" xmlns:o="urn:schemas-microsoft-com:office:office" xmlns:oel="http://schemas.microsoft.com/office/2019/extlst" xmlns:r="http://schemas.openxmlformats.org/officeDocument/2006/relationships" xmlns:m="http://schemas.openxmlformats.org/officeDocument/2006/math" xmlns:v="urn:schemas-microsoft-com:vml" xmlns:wp14="http://schemas.microsoft.com/office/word/2010/wordprocessingDrawing" xmlns:wp="http://schemas.openxmlformats.org/drawingml/2006/wordprocessingDrawing" xmlns:w10="urn:schemas-microsoft-com:office:word" xmlns:w="http://schemas.openxmlformats.org/wordprocessingml/2006/main" xmlns:w14="http://schemas.microsoft.com/office/word/2010/wordml" xmlns:w15="http://schemas.microsoft.com/office/word/2012/wordml" xmlns:w16cex="http://schemas.microsoft.com/office/word/2018/wordml/cex" xmlns:w16cid="http://schemas.microsoft.com/office/word/2016/wordml/cid" xmlns:w16="http://schemas.microsoft.com/office/word/2018/wordml" xmlns:w16sdtdh="http://schemas.microsoft.com/office/word/2020/wordml/sdtdatahash" xmlns:w16se="http://schemas.microsoft.com/office/word/2015/wordml/symex" xmlns:wpg="http://schemas.microsoft.com/office/word/2010/wordprocessingGroup" xmlns:wpi="http://schemas.microsoft.com/office/word/2010/wordprocessingInk" xmlns:wne="http://schemas.microsoft.com/office/word/2006/wordml" xmlns:wps="http://schemas.microsoft.com/office/word/2010/wordprocessingShape" mc:Ignorable="w14 w15 w16se w16cid w16 w16cex w16sdtdh wp14">
   <w16cid:commentId w16cid:paraId="5F5ECC02" w16cid:durableId="2A9EE140"/>
   <w16cid:commentId w16cid:paraId="77AE02C8" w16cid:durableId="2A9EE145"/>
   <w16cid:commentId w16cid:paraId="052BD341" w16cid:durableId="2A9EE12F"/>
@@ -2460,7 +2762,7 @@
 </file>
 
 <file path=word/numbering.xml><?xml version="1.0" encoding="utf-8"?>
-<w:numbering xmlns:wpc="http://schemas.microsoft.com/office/word/2010/wordprocessingCanvas" xmlns:cx="http://schemas.microsoft.com/office/drawing/2014/chartex" xmlns:cx1="http://schemas.microsoft.com/office/drawing/2015/9/8/chartex" xmlns:cx2="http://schemas.microsoft.com/office/drawing/2015/10/21/chartex" xmlns:cx3="http://schemas.microsoft.com/office/drawing/2016/5/9/chartex" xmlns:cx4="http://schemas.microsoft.com/office/drawing/2016/5/10/chartex" xmlns:cx5="http://schemas.microsoft.com/office/drawing/2016/5/11/chartex" xmlns:cx6="http://schemas.microsoft.com/office/drawing/2016/5/12/chartex" xmlns:cx7="http://schemas.microsoft.com/office/drawing/2016/5/13/chartex" xmlns:cx8="http://schemas.microsoft.com/office/drawing/2016/5/14/chartex" xmlns:mc="http://schemas.openxmlformats.org/markup-compatibility/2006" xmlns:aink="http://schemas.microsoft.com/office/drawing/2016/ink" xmlns:am3d="http://schemas.microsoft.com/office/drawing/2017/model3d" xmlns:o="urn:schemas-microsoft-com:office:office" xmlns:r="http://schemas.openxmlformats.org/officeDocument/2006/relationships" xmlns:m="http://schemas.openxmlformats.org/officeDocument/2006/math" xmlns:v="urn:schemas-microsoft-com:vml" xmlns:wp14="http://schemas.microsoft.com/office/word/2010/wordprocessingDrawing" xmlns:wp="http://schemas.openxmlformats.org/drawingml/2006/wordprocessingDrawing" xmlns:w10="urn:schemas-microsoft-com:office:word" xmlns:w="http://schemas.openxmlformats.org/wordprocessingml/2006/main" xmlns:w14="http://schemas.microsoft.com/office/word/2010/wordml" xmlns:w15="http://schemas.microsoft.com/office/word/2012/wordml" xmlns:w16cex="http://schemas.microsoft.com/office/word/2018/wordml/cex" xmlns:w16cid="http://schemas.microsoft.com/office/word/2016/wordml/cid" xmlns:w16="http://schemas.microsoft.com/office/word/2018/wordml" xmlns:w16se="http://schemas.microsoft.com/office/word/2015/wordml/symex" xmlns:wpg="http://schemas.microsoft.com/office/word/2010/wordprocessingGroup" xmlns:wpi="http://schemas.microsoft.com/office/word/2010/wordprocessingInk" xmlns:wne="http://schemas.microsoft.com/office/word/2006/wordml" xmlns:wps="http://schemas.microsoft.com/office/word/2010/wordprocessingShape" mc:Ignorable="w14 w15 w16se w16cid w16 w16cex wp14">
+<w:numbering xmlns:wpc="http://schemas.microsoft.com/office/word/2010/wordprocessingCanvas" xmlns:cx="http://schemas.microsoft.com/office/drawing/2014/chartex" xmlns:cx1="http://schemas.microsoft.com/office/drawing/2015/9/8/chartex" xmlns:cx2="http://schemas.microsoft.com/office/drawing/2015/10/21/chartex" xmlns:cx3="http://schemas.microsoft.com/office/drawing/2016/5/9/chartex" xmlns:cx4="http://schemas.microsoft.com/office/drawing/2016/5/10/chartex" xmlns:cx5="http://schemas.microsoft.com/office/drawing/2016/5/11/chartex" xmlns:cx6="http://schemas.microsoft.com/office/drawing/2016/5/12/chartex" xmlns:cx7="http://schemas.microsoft.com/office/drawing/2016/5/13/chartex" xmlns:cx8="http://schemas.microsoft.com/office/drawing/2016/5/14/chartex" xmlns:mc="http://schemas.openxmlformats.org/markup-compatibility/2006" xmlns:aink="http://schemas.microsoft.com/office/drawing/2016/ink" xmlns:am3d="http://schemas.microsoft.com/office/drawing/2017/model3d" xmlns:o="urn:schemas-microsoft-com:office:office" xmlns:oel="http://schemas.microsoft.com/office/2019/extlst" xmlns:r="http://schemas.openxmlformats.org/officeDocument/2006/relationships" xmlns:m="http://schemas.openxmlformats.org/officeDocument/2006/math" xmlns:v="urn:schemas-microsoft-com:vml" xmlns:wp14="http://schemas.microsoft.com/office/word/2010/wordprocessingDrawing" xmlns:wp="http://schemas.openxmlformats.org/drawingml/2006/wordprocessingDrawing" xmlns:w10="urn:schemas-microsoft-com:office:word" xmlns:w="http://schemas.openxmlformats.org/wordprocessingml/2006/main" xmlns:w14="http://schemas.microsoft.com/office/word/2010/wordml" xmlns:w15="http://schemas.microsoft.com/office/word/2012/wordml" xmlns:w16cex="http://schemas.microsoft.com/office/word/2018/wordml/cex" xmlns:w16cid="http://schemas.microsoft.com/office/word/2016/wordml/cid" xmlns:w16="http://schemas.microsoft.com/office/word/2018/wordml" xmlns:w16sdtdh="http://schemas.microsoft.com/office/word/2020/wordml/sdtdatahash" xmlns:w16se="http://schemas.microsoft.com/office/word/2015/wordml/symex" xmlns:wpg="http://schemas.microsoft.com/office/word/2010/wordprocessingGroup" xmlns:wpi="http://schemas.microsoft.com/office/word/2010/wordprocessingInk" xmlns:wne="http://schemas.microsoft.com/office/word/2006/wordml" xmlns:wps="http://schemas.microsoft.com/office/word/2010/wordprocessingShape" mc:Ignorable="w14 w15 w16se w16cid w16 w16cex w16sdtdh wp14">
   <w:abstractNum w:abstractNumId="0" w15:restartNumberingAfterBreak="0">
     <w:nsid w:val="00E73EDA"/>
     <w:multiLevelType w:val="multilevel"/>
@@ -2574,14 +2876,382 @@
       </w:rPr>
     </w:lvl>
   </w:abstractNum>
-  <w:num w:numId="1">
+  <w:abstractNum w:abstractNumId="1" w15:restartNumberingAfterBreak="0">
+    <w:nsid w:val="04666740"/>
+    <w:multiLevelType w:val="hybridMultilevel"/>
+    <w:tmpl w:val="9F40CCF0"/>
+    <w:lvl w:ilvl="0" w:tplc="0409000F">
+      <w:start w:val="1"/>
+      <w:numFmt w:val="decimal"/>
+      <w:lvlText w:val="%1."/>
+      <w:lvlJc w:val="left"/>
+      <w:pPr>
+        <w:ind w:left="720" w:hanging="360"/>
+      </w:pPr>
+    </w:lvl>
+    <w:lvl w:ilvl="1" w:tplc="04090019" w:tentative="1">
+      <w:start w:val="1"/>
+      <w:numFmt w:val="lowerLetter"/>
+      <w:lvlText w:val="%2."/>
+      <w:lvlJc w:val="left"/>
+      <w:pPr>
+        <w:ind w:left="1440" w:hanging="360"/>
+      </w:pPr>
+    </w:lvl>
+    <w:lvl w:ilvl="2" w:tplc="0409001B" w:tentative="1">
+      <w:start w:val="1"/>
+      <w:numFmt w:val="lowerRoman"/>
+      <w:lvlText w:val="%3."/>
+      <w:lvlJc w:val="right"/>
+      <w:pPr>
+        <w:ind w:left="2160" w:hanging="180"/>
+      </w:pPr>
+    </w:lvl>
+    <w:lvl w:ilvl="3" w:tplc="0409000F" w:tentative="1">
+      <w:start w:val="1"/>
+      <w:numFmt w:val="decimal"/>
+      <w:lvlText w:val="%4."/>
+      <w:lvlJc w:val="left"/>
+      <w:pPr>
+        <w:ind w:left="2880" w:hanging="360"/>
+      </w:pPr>
+    </w:lvl>
+    <w:lvl w:ilvl="4" w:tplc="04090019" w:tentative="1">
+      <w:start w:val="1"/>
+      <w:numFmt w:val="lowerLetter"/>
+      <w:lvlText w:val="%5."/>
+      <w:lvlJc w:val="left"/>
+      <w:pPr>
+        <w:ind w:left="3600" w:hanging="360"/>
+      </w:pPr>
+    </w:lvl>
+    <w:lvl w:ilvl="5" w:tplc="0409001B" w:tentative="1">
+      <w:start w:val="1"/>
+      <w:numFmt w:val="lowerRoman"/>
+      <w:lvlText w:val="%6."/>
+      <w:lvlJc w:val="right"/>
+      <w:pPr>
+        <w:ind w:left="4320" w:hanging="180"/>
+      </w:pPr>
+    </w:lvl>
+    <w:lvl w:ilvl="6" w:tplc="0409000F" w:tentative="1">
+      <w:start w:val="1"/>
+      <w:numFmt w:val="decimal"/>
+      <w:lvlText w:val="%7."/>
+      <w:lvlJc w:val="left"/>
+      <w:pPr>
+        <w:ind w:left="5040" w:hanging="360"/>
+      </w:pPr>
+    </w:lvl>
+    <w:lvl w:ilvl="7" w:tplc="04090019" w:tentative="1">
+      <w:start w:val="1"/>
+      <w:numFmt w:val="lowerLetter"/>
+      <w:lvlText w:val="%8."/>
+      <w:lvlJc w:val="left"/>
+      <w:pPr>
+        <w:ind w:left="5760" w:hanging="360"/>
+      </w:pPr>
+    </w:lvl>
+    <w:lvl w:ilvl="8" w:tplc="0409001B" w:tentative="1">
+      <w:start w:val="1"/>
+      <w:numFmt w:val="lowerRoman"/>
+      <w:lvlText w:val="%9."/>
+      <w:lvlJc w:val="right"/>
+      <w:pPr>
+        <w:ind w:left="6480" w:hanging="180"/>
+      </w:pPr>
+    </w:lvl>
+  </w:abstractNum>
+  <w:abstractNum w:abstractNumId="2" w15:restartNumberingAfterBreak="0">
+    <w:nsid w:val="12335B7A"/>
+    <w:multiLevelType w:val="hybridMultilevel"/>
+    <w:tmpl w:val="3C2E2ABA"/>
+    <w:lvl w:ilvl="0" w:tplc="0409000F">
+      <w:start w:val="1"/>
+      <w:numFmt w:val="decimal"/>
+      <w:lvlText w:val="%1."/>
+      <w:lvlJc w:val="left"/>
+      <w:pPr>
+        <w:ind w:left="786" w:hanging="360"/>
+      </w:pPr>
+    </w:lvl>
+    <w:lvl w:ilvl="1" w:tplc="04090019" w:tentative="1">
+      <w:start w:val="1"/>
+      <w:numFmt w:val="lowerLetter"/>
+      <w:lvlText w:val="%2."/>
+      <w:lvlJc w:val="left"/>
+      <w:pPr>
+        <w:ind w:left="1506" w:hanging="360"/>
+      </w:pPr>
+    </w:lvl>
+    <w:lvl w:ilvl="2" w:tplc="0409001B" w:tentative="1">
+      <w:start w:val="1"/>
+      <w:numFmt w:val="lowerRoman"/>
+      <w:lvlText w:val="%3."/>
+      <w:lvlJc w:val="right"/>
+      <w:pPr>
+        <w:ind w:left="2226" w:hanging="180"/>
+      </w:pPr>
+    </w:lvl>
+    <w:lvl w:ilvl="3" w:tplc="0409000F" w:tentative="1">
+      <w:start w:val="1"/>
+      <w:numFmt w:val="decimal"/>
+      <w:lvlText w:val="%4."/>
+      <w:lvlJc w:val="left"/>
+      <w:pPr>
+        <w:ind w:left="2946" w:hanging="360"/>
+      </w:pPr>
+    </w:lvl>
+    <w:lvl w:ilvl="4" w:tplc="04090019" w:tentative="1">
+      <w:start w:val="1"/>
+      <w:numFmt w:val="lowerLetter"/>
+      <w:lvlText w:val="%5."/>
+      <w:lvlJc w:val="left"/>
+      <w:pPr>
+        <w:ind w:left="3666" w:hanging="360"/>
+      </w:pPr>
+    </w:lvl>
+    <w:lvl w:ilvl="5" w:tplc="0409001B" w:tentative="1">
+      <w:start w:val="1"/>
+      <w:numFmt w:val="lowerRoman"/>
+      <w:lvlText w:val="%6."/>
+      <w:lvlJc w:val="right"/>
+      <w:pPr>
+        <w:ind w:left="4386" w:hanging="180"/>
+      </w:pPr>
+    </w:lvl>
+    <w:lvl w:ilvl="6" w:tplc="0409000F" w:tentative="1">
+      <w:start w:val="1"/>
+      <w:numFmt w:val="decimal"/>
+      <w:lvlText w:val="%7."/>
+      <w:lvlJc w:val="left"/>
+      <w:pPr>
+        <w:ind w:left="5106" w:hanging="360"/>
+      </w:pPr>
+    </w:lvl>
+    <w:lvl w:ilvl="7" w:tplc="04090019" w:tentative="1">
+      <w:start w:val="1"/>
+      <w:numFmt w:val="lowerLetter"/>
+      <w:lvlText w:val="%8."/>
+      <w:lvlJc w:val="left"/>
+      <w:pPr>
+        <w:ind w:left="5826" w:hanging="360"/>
+      </w:pPr>
+    </w:lvl>
+    <w:lvl w:ilvl="8" w:tplc="0409001B" w:tentative="1">
+      <w:start w:val="1"/>
+      <w:numFmt w:val="lowerRoman"/>
+      <w:lvlText w:val="%9."/>
+      <w:lvlJc w:val="right"/>
+      <w:pPr>
+        <w:ind w:left="6546" w:hanging="180"/>
+      </w:pPr>
+    </w:lvl>
+  </w:abstractNum>
+  <w:abstractNum w:abstractNumId="3" w15:restartNumberingAfterBreak="0">
+    <w:nsid w:val="5934753B"/>
+    <w:multiLevelType w:val="hybridMultilevel"/>
+    <w:tmpl w:val="4CC69E36"/>
+    <w:lvl w:ilvl="0" w:tplc="4832F7DC">
+      <w:start w:val="1"/>
+      <w:numFmt w:val="none"/>
+      <w:lvlText w:val="4.1.1"/>
+      <w:lvlJc w:val="left"/>
+      <w:pPr>
+        <w:ind w:left="786" w:hanging="360"/>
+      </w:pPr>
+      <w:rPr>
+        <w:rFonts w:hint="default"/>
+      </w:rPr>
+    </w:lvl>
+    <w:lvl w:ilvl="1" w:tplc="04090019" w:tentative="1">
+      <w:start w:val="1"/>
+      <w:numFmt w:val="lowerLetter"/>
+      <w:lvlText w:val="%2."/>
+      <w:lvlJc w:val="left"/>
+      <w:pPr>
+        <w:ind w:left="1506" w:hanging="360"/>
+      </w:pPr>
+    </w:lvl>
+    <w:lvl w:ilvl="2" w:tplc="0409001B" w:tentative="1">
+      <w:start w:val="1"/>
+      <w:numFmt w:val="lowerRoman"/>
+      <w:lvlText w:val="%3."/>
+      <w:lvlJc w:val="right"/>
+      <w:pPr>
+        <w:ind w:left="2226" w:hanging="180"/>
+      </w:pPr>
+    </w:lvl>
+    <w:lvl w:ilvl="3" w:tplc="0409000F" w:tentative="1">
+      <w:start w:val="1"/>
+      <w:numFmt w:val="decimal"/>
+      <w:lvlText w:val="%4."/>
+      <w:lvlJc w:val="left"/>
+      <w:pPr>
+        <w:ind w:left="2946" w:hanging="360"/>
+      </w:pPr>
+    </w:lvl>
+    <w:lvl w:ilvl="4" w:tplc="04090019" w:tentative="1">
+      <w:start w:val="1"/>
+      <w:numFmt w:val="lowerLetter"/>
+      <w:lvlText w:val="%5."/>
+      <w:lvlJc w:val="left"/>
+      <w:pPr>
+        <w:ind w:left="3666" w:hanging="360"/>
+      </w:pPr>
+    </w:lvl>
+    <w:lvl w:ilvl="5" w:tplc="0409001B" w:tentative="1">
+      <w:start w:val="1"/>
+      <w:numFmt w:val="lowerRoman"/>
+      <w:lvlText w:val="%6."/>
+      <w:lvlJc w:val="right"/>
+      <w:pPr>
+        <w:ind w:left="4386" w:hanging="180"/>
+      </w:pPr>
+    </w:lvl>
+    <w:lvl w:ilvl="6" w:tplc="0409000F" w:tentative="1">
+      <w:start w:val="1"/>
+      <w:numFmt w:val="decimal"/>
+      <w:lvlText w:val="%7."/>
+      <w:lvlJc w:val="left"/>
+      <w:pPr>
+        <w:ind w:left="5106" w:hanging="360"/>
+      </w:pPr>
+    </w:lvl>
+    <w:lvl w:ilvl="7" w:tplc="04090019" w:tentative="1">
+      <w:start w:val="1"/>
+      <w:numFmt w:val="lowerLetter"/>
+      <w:lvlText w:val="%8."/>
+      <w:lvlJc w:val="left"/>
+      <w:pPr>
+        <w:ind w:left="5826" w:hanging="360"/>
+      </w:pPr>
+    </w:lvl>
+    <w:lvl w:ilvl="8" w:tplc="0409001B" w:tentative="1">
+      <w:start w:val="1"/>
+      <w:numFmt w:val="lowerRoman"/>
+      <w:lvlText w:val="%9."/>
+      <w:lvlJc w:val="right"/>
+      <w:pPr>
+        <w:ind w:left="6546" w:hanging="180"/>
+      </w:pPr>
+    </w:lvl>
+  </w:abstractNum>
+  <w:abstractNum w:abstractNumId="4" w15:restartNumberingAfterBreak="0">
+    <w:nsid w:val="639C1D58"/>
+    <w:multiLevelType w:val="multilevel"/>
+    <w:tmpl w:val="04090025"/>
+    <w:lvl w:ilvl="0">
+      <w:start w:val="1"/>
+      <w:numFmt w:val="decimal"/>
+      <w:pStyle w:val="Heading1"/>
+      <w:lvlText w:val="%1"/>
+      <w:lvlJc w:val="left"/>
+      <w:pPr>
+        <w:ind w:left="432" w:hanging="432"/>
+      </w:pPr>
+    </w:lvl>
+    <w:lvl w:ilvl="1">
+      <w:start w:val="1"/>
+      <w:numFmt w:val="decimal"/>
+      <w:pStyle w:val="Heading2"/>
+      <w:lvlText w:val="%1.%2"/>
+      <w:lvlJc w:val="left"/>
+      <w:pPr>
+        <w:ind w:left="576" w:hanging="576"/>
+      </w:pPr>
+    </w:lvl>
+    <w:lvl w:ilvl="2">
+      <w:start w:val="1"/>
+      <w:numFmt w:val="decimal"/>
+      <w:pStyle w:val="Heading3"/>
+      <w:lvlText w:val="%1.%2.%3"/>
+      <w:lvlJc w:val="left"/>
+      <w:pPr>
+        <w:ind w:left="720" w:hanging="720"/>
+      </w:pPr>
+    </w:lvl>
+    <w:lvl w:ilvl="3">
+      <w:start w:val="1"/>
+      <w:numFmt w:val="decimal"/>
+      <w:pStyle w:val="Heading4"/>
+      <w:lvlText w:val="%1.%2.%3.%4"/>
+      <w:lvlJc w:val="left"/>
+      <w:pPr>
+        <w:ind w:left="864" w:hanging="864"/>
+      </w:pPr>
+    </w:lvl>
+    <w:lvl w:ilvl="4">
+      <w:start w:val="1"/>
+      <w:numFmt w:val="decimal"/>
+      <w:pStyle w:val="Heading5"/>
+      <w:lvlText w:val="%1.%2.%3.%4.%5"/>
+      <w:lvlJc w:val="left"/>
+      <w:pPr>
+        <w:ind w:left="1008" w:hanging="1008"/>
+      </w:pPr>
+    </w:lvl>
+    <w:lvl w:ilvl="5">
+      <w:start w:val="1"/>
+      <w:numFmt w:val="decimal"/>
+      <w:pStyle w:val="Heading6"/>
+      <w:lvlText w:val="%1.%2.%3.%4.%5.%6"/>
+      <w:lvlJc w:val="left"/>
+      <w:pPr>
+        <w:ind w:left="1152" w:hanging="1152"/>
+      </w:pPr>
+    </w:lvl>
+    <w:lvl w:ilvl="6">
+      <w:start w:val="1"/>
+      <w:numFmt w:val="decimal"/>
+      <w:pStyle w:val="Heading7"/>
+      <w:lvlText w:val="%1.%2.%3.%4.%5.%6.%7"/>
+      <w:lvlJc w:val="left"/>
+      <w:pPr>
+        <w:ind w:left="1296" w:hanging="1296"/>
+      </w:pPr>
+    </w:lvl>
+    <w:lvl w:ilvl="7">
+      <w:start w:val="1"/>
+      <w:numFmt w:val="decimal"/>
+      <w:pStyle w:val="Heading8"/>
+      <w:lvlText w:val="%1.%2.%3.%4.%5.%6.%7.%8"/>
+      <w:lvlJc w:val="left"/>
+      <w:pPr>
+        <w:ind w:left="1440" w:hanging="1440"/>
+      </w:pPr>
+    </w:lvl>
+    <w:lvl w:ilvl="8">
+      <w:start w:val="1"/>
+      <w:numFmt w:val="decimal"/>
+      <w:pStyle w:val="Heading9"/>
+      <w:lvlText w:val="%1.%2.%3.%4.%5.%6.%7.%8.%9"/>
+      <w:lvlJc w:val="left"/>
+      <w:pPr>
+        <w:ind w:left="1584" w:hanging="1584"/>
+      </w:pPr>
+    </w:lvl>
+  </w:abstractNum>
+  <w:num w:numId="1" w16cid:durableId="608465962">
     <w:abstractNumId w:val="0"/>
+  </w:num>
+  <w:num w:numId="2" w16cid:durableId="1563100330">
+    <w:abstractNumId w:val="2"/>
+  </w:num>
+  <w:num w:numId="3" w16cid:durableId="101531064">
+    <w:abstractNumId w:val="1"/>
+  </w:num>
+  <w:num w:numId="4" w16cid:durableId="1251281738">
+    <w:abstractNumId w:val="3"/>
+  </w:num>
+  <w:num w:numId="5" w16cid:durableId="41830810">
+    <w:abstractNumId w:val="4"/>
   </w:num>
 </w:numbering>
 </file>
 
 <file path=word/people.xml><?xml version="1.0" encoding="utf-8"?>
-<w15:people xmlns:wpc="http://schemas.microsoft.com/office/word/2010/wordprocessingCanvas" xmlns:cx="http://schemas.microsoft.com/office/drawing/2014/chartex" xmlns:cx1="http://schemas.microsoft.com/office/drawing/2015/9/8/chartex" xmlns:cx2="http://schemas.microsoft.com/office/drawing/2015/10/21/chartex" xmlns:cx3="http://schemas.microsoft.com/office/drawing/2016/5/9/chartex" xmlns:cx4="http://schemas.microsoft.com/office/drawing/2016/5/10/chartex" xmlns:cx5="http://schemas.microsoft.com/office/drawing/2016/5/11/chartex" xmlns:cx6="http://schemas.microsoft.com/office/drawing/2016/5/12/chartex" xmlns:cx7="http://schemas.microsoft.com/office/drawing/2016/5/13/chartex" xmlns:cx8="http://schemas.microsoft.com/office/drawing/2016/5/14/chartex" xmlns:mc="http://schemas.openxmlformats.org/markup-compatibility/2006" xmlns:aink="http://schemas.microsoft.com/office/drawing/2016/ink" xmlns:am3d="http://schemas.microsoft.com/office/drawing/2017/model3d" xmlns:o="urn:schemas-microsoft-com:office:office" xmlns:r="http://schemas.openxmlformats.org/officeDocument/2006/relationships" xmlns:m="http://schemas.openxmlformats.org/officeDocument/2006/math" xmlns:v="urn:schemas-microsoft-com:vml" xmlns:wp14="http://schemas.microsoft.com/office/word/2010/wordprocessingDrawing" xmlns:wp="http://schemas.openxmlformats.org/drawingml/2006/wordprocessingDrawing" xmlns:w10="urn:schemas-microsoft-com:office:word" xmlns:w="http://schemas.openxmlformats.org/wordprocessingml/2006/main" xmlns:w14="http://schemas.microsoft.com/office/word/2010/wordml" xmlns:w15="http://schemas.microsoft.com/office/word/2012/wordml" xmlns:w16cex="http://schemas.microsoft.com/office/word/2018/wordml/cex" xmlns:w16cid="http://schemas.microsoft.com/office/word/2016/wordml/cid" xmlns:w16="http://schemas.microsoft.com/office/word/2018/wordml" xmlns:w16se="http://schemas.microsoft.com/office/word/2015/wordml/symex" xmlns:wpg="http://schemas.microsoft.com/office/word/2010/wordprocessingGroup" xmlns:wpi="http://schemas.microsoft.com/office/word/2010/wordprocessingInk" xmlns:wne="http://schemas.microsoft.com/office/word/2006/wordml" xmlns:wps="http://schemas.microsoft.com/office/word/2010/wordprocessingShape" mc:Ignorable="w14 w15 w16se w16cid w16 w16cex wp14">
+<w15:people xmlns:wpc="http://schemas.microsoft.com/office/word/2010/wordprocessingCanvas" xmlns:cx="http://schemas.microsoft.com/office/drawing/2014/chartex" xmlns:cx1="http://schemas.microsoft.com/office/drawing/2015/9/8/chartex" xmlns:cx2="http://schemas.microsoft.com/office/drawing/2015/10/21/chartex" xmlns:cx3="http://schemas.microsoft.com/office/drawing/2016/5/9/chartex" xmlns:cx4="http://schemas.microsoft.com/office/drawing/2016/5/10/chartex" xmlns:cx5="http://schemas.microsoft.com/office/drawing/2016/5/11/chartex" xmlns:cx6="http://schemas.microsoft.com/office/drawing/2016/5/12/chartex" xmlns:cx7="http://schemas.microsoft.com/office/drawing/2016/5/13/chartex" xmlns:cx8="http://schemas.microsoft.com/office/drawing/2016/5/14/chartex" xmlns:mc="http://schemas.openxmlformats.org/markup-compatibility/2006" xmlns:aink="http://schemas.microsoft.com/office/drawing/2016/ink" xmlns:am3d="http://schemas.microsoft.com/office/drawing/2017/model3d" xmlns:o="urn:schemas-microsoft-com:office:office" xmlns:oel="http://schemas.microsoft.com/office/2019/extlst" xmlns:r="http://schemas.openxmlformats.org/officeDocument/2006/relationships" xmlns:m="http://schemas.openxmlformats.org/officeDocument/2006/math" xmlns:v="urn:schemas-microsoft-com:vml" xmlns:wp14="http://schemas.microsoft.com/office/word/2010/wordprocessingDrawing" xmlns:wp="http://schemas.openxmlformats.org/drawingml/2006/wordprocessingDrawing" xmlns:w10="urn:schemas-microsoft-com:office:word" xmlns:w="http://schemas.openxmlformats.org/wordprocessingml/2006/main" xmlns:w14="http://schemas.microsoft.com/office/word/2010/wordml" xmlns:w15="http://schemas.microsoft.com/office/word/2012/wordml" xmlns:w16cex="http://schemas.microsoft.com/office/word/2018/wordml/cex" xmlns:w16cid="http://schemas.microsoft.com/office/word/2016/wordml/cid" xmlns:w16="http://schemas.microsoft.com/office/word/2018/wordml" xmlns:w16sdtdh="http://schemas.microsoft.com/office/word/2020/wordml/sdtdatahash" xmlns:w16se="http://schemas.microsoft.com/office/word/2015/wordml/symex" xmlns:wpg="http://schemas.microsoft.com/office/word/2010/wordprocessingGroup" xmlns:wpi="http://schemas.microsoft.com/office/word/2010/wordprocessingInk" xmlns:wne="http://schemas.microsoft.com/office/word/2006/wordml" xmlns:wps="http://schemas.microsoft.com/office/word/2010/wordprocessingShape" mc:Ignorable="w14 w15 w16se w16cid w16 w16cex w16sdtdh wp14">
   <w15:person w15:author="Pastoryuos Nguyen">
     <w15:presenceInfo w15:providerId="Windows Live" w15:userId="c2547d3f8a3ca7af"/>
   </w15:person>
@@ -2589,7 +3259,7 @@
 </file>
 
 <file path=word/styles.xml><?xml version="1.0" encoding="utf-8"?>
-<w:styles xmlns:mc="http://schemas.openxmlformats.org/markup-compatibility/2006" xmlns:r="http://schemas.openxmlformats.org/officeDocument/2006/relationships" xmlns:w="http://schemas.openxmlformats.org/wordprocessingml/2006/main" xmlns:w14="http://schemas.microsoft.com/office/word/2010/wordml" xmlns:w15="http://schemas.microsoft.com/office/word/2012/wordml" xmlns:w16cex="http://schemas.microsoft.com/office/word/2018/wordml/cex" xmlns:w16cid="http://schemas.microsoft.com/office/word/2016/wordml/cid" xmlns:w16="http://schemas.microsoft.com/office/word/2018/wordml" xmlns:w16se="http://schemas.microsoft.com/office/word/2015/wordml/symex" mc:Ignorable="w14 w15 w16se w16cid w16 w16cex">
+<w:styles xmlns:mc="http://schemas.openxmlformats.org/markup-compatibility/2006" xmlns:r="http://schemas.openxmlformats.org/officeDocument/2006/relationships" xmlns:w="http://schemas.openxmlformats.org/wordprocessingml/2006/main" xmlns:w14="http://schemas.microsoft.com/office/word/2010/wordml" xmlns:w15="http://schemas.microsoft.com/office/word/2012/wordml" xmlns:w16cex="http://schemas.microsoft.com/office/word/2018/wordml/cex" xmlns:w16cid="http://schemas.microsoft.com/office/word/2016/wordml/cid" xmlns:w16="http://schemas.microsoft.com/office/word/2018/wordml" xmlns:w16sdtdh="http://schemas.microsoft.com/office/word/2020/wordml/sdtdatahash" xmlns:w16se="http://schemas.microsoft.com/office/word/2015/wordml/symex" mc:Ignorable="w14 w15 w16se w16cid w16 w16cex w16sdtdh">
   <w:docDefaults>
     <w:rPrDefault>
       <w:rPr>
@@ -2996,6 +3666,9 @@
     <w:pPr>
       <w:keepNext/>
       <w:keepLines/>
+      <w:numPr>
+        <w:numId w:val="5"/>
+      </w:numPr>
       <w:spacing w:before="400" w:after="120"/>
       <w:outlineLvl w:val="0"/>
     </w:pPr>
@@ -3015,6 +3688,10 @@
     <w:pPr>
       <w:keepNext/>
       <w:keepLines/>
+      <w:numPr>
+        <w:ilvl w:val="1"/>
+        <w:numId w:val="5"/>
+      </w:numPr>
       <w:spacing w:before="360" w:after="120"/>
       <w:outlineLvl w:val="1"/>
     </w:pPr>
@@ -3034,6 +3711,10 @@
     <w:pPr>
       <w:keepNext/>
       <w:keepLines/>
+      <w:numPr>
+        <w:ilvl w:val="2"/>
+        <w:numId w:val="5"/>
+      </w:numPr>
       <w:spacing w:before="320" w:after="80"/>
       <w:outlineLvl w:val="2"/>
     </w:pPr>
@@ -3054,6 +3735,10 @@
     <w:pPr>
       <w:keepNext/>
       <w:keepLines/>
+      <w:numPr>
+        <w:ilvl w:val="3"/>
+        <w:numId w:val="5"/>
+      </w:numPr>
       <w:spacing w:before="280" w:after="80"/>
       <w:outlineLvl w:val="3"/>
     </w:pPr>
@@ -3074,6 +3759,10 @@
     <w:pPr>
       <w:keepNext/>
       <w:keepLines/>
+      <w:numPr>
+        <w:ilvl w:val="4"/>
+        <w:numId w:val="5"/>
+      </w:numPr>
       <w:spacing w:before="240" w:after="80"/>
       <w:outlineLvl w:val="4"/>
     </w:pPr>
@@ -3092,12 +3781,99 @@
     <w:pPr>
       <w:keepNext/>
       <w:keepLines/>
+      <w:numPr>
+        <w:ilvl w:val="5"/>
+        <w:numId w:val="5"/>
+      </w:numPr>
       <w:spacing w:before="240" w:after="80"/>
       <w:outlineLvl w:val="5"/>
     </w:pPr>
     <w:rPr>
       <w:i/>
       <w:color w:val="666666"/>
+    </w:rPr>
+  </w:style>
+  <w:style w:type="paragraph" w:styleId="Heading7">
+    <w:name w:val="heading 7"/>
+    <w:basedOn w:val="Normal"/>
+    <w:next w:val="Normal"/>
+    <w:link w:val="Heading7Char"/>
+    <w:uiPriority w:val="9"/>
+    <w:semiHidden/>
+    <w:unhideWhenUsed/>
+    <w:qFormat/>
+    <w:rsid w:val="009C198B"/>
+    <w:pPr>
+      <w:keepNext/>
+      <w:keepLines/>
+      <w:numPr>
+        <w:ilvl w:val="6"/>
+        <w:numId w:val="5"/>
+      </w:numPr>
+      <w:spacing w:before="40"/>
+      <w:outlineLvl w:val="6"/>
+    </w:pPr>
+    <w:rPr>
+      <w:rFonts w:asciiTheme="majorHAnsi" w:eastAsiaTheme="majorEastAsia" w:hAnsiTheme="majorHAnsi" w:cstheme="majorBidi"/>
+      <w:i/>
+      <w:iCs/>
+      <w:color w:val="243F60" w:themeColor="accent1" w:themeShade="7F"/>
+    </w:rPr>
+  </w:style>
+  <w:style w:type="paragraph" w:styleId="Heading8">
+    <w:name w:val="heading 8"/>
+    <w:basedOn w:val="Normal"/>
+    <w:next w:val="Normal"/>
+    <w:link w:val="Heading8Char"/>
+    <w:uiPriority w:val="9"/>
+    <w:semiHidden/>
+    <w:unhideWhenUsed/>
+    <w:qFormat/>
+    <w:rsid w:val="009C198B"/>
+    <w:pPr>
+      <w:keepNext/>
+      <w:keepLines/>
+      <w:numPr>
+        <w:ilvl w:val="7"/>
+        <w:numId w:val="5"/>
+      </w:numPr>
+      <w:spacing w:before="40"/>
+      <w:outlineLvl w:val="7"/>
+    </w:pPr>
+    <w:rPr>
+      <w:rFonts w:asciiTheme="majorHAnsi" w:eastAsiaTheme="majorEastAsia" w:hAnsiTheme="majorHAnsi" w:cstheme="majorBidi"/>
+      <w:color w:val="272727" w:themeColor="text1" w:themeTint="D8"/>
+      <w:sz w:val="21"/>
+      <w:szCs w:val="21"/>
+    </w:rPr>
+  </w:style>
+  <w:style w:type="paragraph" w:styleId="Heading9">
+    <w:name w:val="heading 9"/>
+    <w:basedOn w:val="Normal"/>
+    <w:next w:val="Normal"/>
+    <w:link w:val="Heading9Char"/>
+    <w:uiPriority w:val="9"/>
+    <w:semiHidden/>
+    <w:unhideWhenUsed/>
+    <w:qFormat/>
+    <w:rsid w:val="009C198B"/>
+    <w:pPr>
+      <w:keepNext/>
+      <w:keepLines/>
+      <w:numPr>
+        <w:ilvl w:val="8"/>
+        <w:numId w:val="5"/>
+      </w:numPr>
+      <w:spacing w:before="40"/>
+      <w:outlineLvl w:val="8"/>
+    </w:pPr>
+    <w:rPr>
+      <w:rFonts w:asciiTheme="majorHAnsi" w:eastAsiaTheme="majorEastAsia" w:hAnsiTheme="majorHAnsi" w:cstheme="majorBidi"/>
+      <w:i/>
+      <w:iCs/>
+      <w:color w:val="272727" w:themeColor="text1" w:themeTint="D8"/>
+      <w:sz w:val="21"/>
+      <w:szCs w:val="21"/>
     </w:rPr>
   </w:style>
   <w:style w:type="character" w:default="1" w:styleId="DefaultParagraphFont">
@@ -3269,6 +4045,61 @@
       <w:rFonts w:ascii="Segoe UI" w:hAnsi="Segoe UI" w:cs="Segoe UI"/>
       <w:sz w:val="18"/>
       <w:szCs w:val="18"/>
+    </w:rPr>
+  </w:style>
+  <w:style w:type="paragraph" w:styleId="ListParagraph">
+    <w:name w:val="List Paragraph"/>
+    <w:basedOn w:val="Normal"/>
+    <w:uiPriority w:val="34"/>
+    <w:qFormat/>
+    <w:rsid w:val="009C198B"/>
+    <w:pPr>
+      <w:ind w:left="720"/>
+      <w:contextualSpacing/>
+    </w:pPr>
+  </w:style>
+  <w:style w:type="character" w:customStyle="1" w:styleId="Heading7Char">
+    <w:name w:val="Heading 7 Char"/>
+    <w:basedOn w:val="DefaultParagraphFont"/>
+    <w:link w:val="Heading7"/>
+    <w:uiPriority w:val="9"/>
+    <w:semiHidden/>
+    <w:rsid w:val="009C198B"/>
+    <w:rPr>
+      <w:rFonts w:asciiTheme="majorHAnsi" w:eastAsiaTheme="majorEastAsia" w:hAnsiTheme="majorHAnsi" w:cstheme="majorBidi"/>
+      <w:i/>
+      <w:iCs/>
+      <w:color w:val="243F60" w:themeColor="accent1" w:themeShade="7F"/>
+    </w:rPr>
+  </w:style>
+  <w:style w:type="character" w:customStyle="1" w:styleId="Heading8Char">
+    <w:name w:val="Heading 8 Char"/>
+    <w:basedOn w:val="DefaultParagraphFont"/>
+    <w:link w:val="Heading8"/>
+    <w:uiPriority w:val="9"/>
+    <w:semiHidden/>
+    <w:rsid w:val="009C198B"/>
+    <w:rPr>
+      <w:rFonts w:asciiTheme="majorHAnsi" w:eastAsiaTheme="majorEastAsia" w:hAnsiTheme="majorHAnsi" w:cstheme="majorBidi"/>
+      <w:color w:val="272727" w:themeColor="text1" w:themeTint="D8"/>
+      <w:sz w:val="21"/>
+      <w:szCs w:val="21"/>
+    </w:rPr>
+  </w:style>
+  <w:style w:type="character" w:customStyle="1" w:styleId="Heading9Char">
+    <w:name w:val="Heading 9 Char"/>
+    <w:basedOn w:val="DefaultParagraphFont"/>
+    <w:link w:val="Heading9"/>
+    <w:uiPriority w:val="9"/>
+    <w:semiHidden/>
+    <w:rsid w:val="009C198B"/>
+    <w:rPr>
+      <w:rFonts w:asciiTheme="majorHAnsi" w:eastAsiaTheme="majorEastAsia" w:hAnsiTheme="majorHAnsi" w:cstheme="majorBidi"/>
+      <w:i/>
+      <w:iCs/>
+      <w:color w:val="272727" w:themeColor="text1" w:themeTint="D8"/>
+      <w:sz w:val="21"/>
+      <w:szCs w:val="21"/>
     </w:rPr>
   </w:style>
 </w:styles>

</xml_diff>

<commit_message>
Adding Part 2 and 4  (#5)
* initial branch commit

* added txt
</commit_message>
<xml_diff>
--- a/CS-401_GroupProjectRequirements.docx
+++ b/CS-401_GroupProjectRequirements.docx
@@ -801,6 +801,9 @@
               <w:widowControl w:val="0"/>
               <w:spacing w:line="240" w:lineRule="auto"/>
             </w:pPr>
+            <w:r>
+              <w:t>Added part 2 and 4</w:t>
+            </w:r>
           </w:p>
         </w:tc>
         <w:tc>
@@ -819,6 +822,19 @@
               <w:widowControl w:val="0"/>
               <w:spacing w:line="240" w:lineRule="auto"/>
             </w:pPr>
+            <w:proofErr w:type="spellStart"/>
+            <w:r>
+              <w:t>Rhenjiro</w:t>
+            </w:r>
+            <w:proofErr w:type="spellEnd"/>
+            <w:r>
+              <w:t xml:space="preserve"> </w:t>
+            </w:r>
+            <w:proofErr w:type="spellStart"/>
+            <w:r>
+              <w:t>Gunawan</w:t>
+            </w:r>
+            <w:proofErr w:type="spellEnd"/>
           </w:p>
         </w:tc>
       </w:tr>

</xml_diff>